<commit_message>
Update to Requirements Specificiations
Filled in requirements specification fields that were originally marked TBD
</commit_message>
<xml_diff>
--- a/docs/Requirements Specifications.docx
+++ b/docs/Requirements Specifications.docx
@@ -1588,7 +1588,15 @@
           <w:sz w:val="28"/>
           <w:szCs w:val="28"/>
         </w:rPr>
-        <w:t>12</w:t>
+        <w:t>1</w:t>
+      </w:r>
+      <w:r>
+        <w:rPr>
+          <w:rFonts w:ascii="Times" w:eastAsia="Times" w:hAnsi="Times" w:cs="Times"/>
+          <w:sz w:val="28"/>
+          <w:szCs w:val="28"/>
+        </w:rPr>
+        <w:t>3</w:t>
       </w:r>
     </w:p>
     <w:p>
@@ -1625,7 +1633,15 @@
           <w:sz w:val="28"/>
           <w:szCs w:val="28"/>
         </w:rPr>
-        <w:t>12</w:t>
+        <w:t>1</w:t>
+      </w:r>
+      <w:r>
+        <w:rPr>
+          <w:rFonts w:ascii="Times" w:eastAsia="Times" w:hAnsi="Times" w:cs="Times"/>
+          <w:sz w:val="28"/>
+          <w:szCs w:val="28"/>
+        </w:rPr>
+        <w:t>3</w:t>
       </w:r>
     </w:p>
     <w:p>
@@ -1659,49 +1675,7 @@
           <w:sz w:val="28"/>
           <w:szCs w:val="28"/>
         </w:rPr>
-        <w:t xml:space="preserve">: To Be Determined </w:t>
-      </w:r>
-      <w:r>
-        <w:rPr>
-          <w:rFonts w:ascii="Times" w:eastAsia="Times" w:hAnsi="Times" w:cs="Times"/>
-          <w:sz w:val="28"/>
-          <w:szCs w:val="28"/>
-        </w:rPr>
-        <w:t>List</w:t>
-      </w:r>
-      <w:r>
-        <w:rPr>
-          <w:rFonts w:ascii="Times" w:eastAsia="Times" w:hAnsi="Times" w:cs="Times"/>
-          <w:sz w:val="28"/>
-          <w:szCs w:val="28"/>
-        </w:rPr>
-        <w:t>.......................................................................</w:t>
-      </w:r>
-      <w:r>
-        <w:rPr>
-          <w:rFonts w:ascii="Times" w:eastAsia="Times" w:hAnsi="Times" w:cs="Times"/>
-          <w:sz w:val="28"/>
-          <w:szCs w:val="28"/>
-        </w:rPr>
-        <w:t>13</w:t>
-      </w:r>
-    </w:p>
-    <w:p>
-      <w:pPr>
-        <w:spacing w:after="0"/>
-        <w:rPr>
-          <w:rFonts w:ascii="Times" w:eastAsia="Times" w:hAnsi="Times" w:cs="Times"/>
-          <w:sz w:val="28"/>
-          <w:szCs w:val="28"/>
-        </w:rPr>
-      </w:pPr>
-      <w:r>
-        <w:rPr>
-          <w:rFonts w:ascii="Times" w:eastAsia="Times" w:hAnsi="Times" w:cs="Times"/>
-          <w:sz w:val="28"/>
-          <w:szCs w:val="28"/>
-        </w:rPr>
-        <w:t>Appendix C: Use Case Diagram</w:t>
+        <w:t>: Use Case Diagram</w:t>
       </w:r>
       <w:r>
         <w:rPr>
@@ -1711,14 +1685,24 @@
         </w:rPr>
         <w:t>..............................................................................</w:t>
       </w:r>
-      <w:r>
-        <w:rPr>
-          <w:rFonts w:ascii="Times" w:eastAsia="Times" w:hAnsi="Times" w:cs="Times"/>
-          <w:sz w:val="28"/>
-          <w:szCs w:val="28"/>
-        </w:rPr>
-        <w:t>13</w:t>
-      </w:r>
+      <w:proofErr w:type="gramStart"/>
+      <w:r>
+        <w:rPr>
+          <w:rFonts w:ascii="Times" w:eastAsia="Times" w:hAnsi="Times" w:cs="Times"/>
+          <w:sz w:val="28"/>
+          <w:szCs w:val="28"/>
+        </w:rPr>
+        <w:t>1</w:t>
+      </w:r>
+      <w:r>
+        <w:rPr>
+          <w:rFonts w:ascii="Times" w:eastAsia="Times" w:hAnsi="Times" w:cs="Times"/>
+          <w:sz w:val="28"/>
+          <w:szCs w:val="28"/>
+        </w:rPr>
+        <w:t>4</w:t>
+      </w:r>
+      <w:proofErr w:type="gramEnd"/>
     </w:p>
     <w:p>
       <w:pPr>
@@ -2126,7 +2110,7 @@
     <w:tbl>
       <w:tblPr>
         <w:tblStyle w:val="TableGrid"/>
-        <w:tblW w:w="0" w:type="auto"/>
+        <w:tblW w:w="9465" w:type="dxa"/>
         <w:tblLayout w:type="fixed"/>
         <w:tblLook w:val="06A0" w:firstRow="1" w:lastRow="0" w:firstColumn="1" w:lastColumn="0" w:noHBand="1" w:noVBand="1"/>
       </w:tblPr>
@@ -2222,55 +2206,6 @@
                 <w:szCs w:val="28"/>
               </w:rPr>
               <w:t>User Interface</w:t>
-            </w:r>
-          </w:p>
-        </w:tc>
-      </w:tr>
-      <w:tr>
-        <w:trPr>
-          <w:trHeight w:val="300"/>
-        </w:trPr>
-        <w:tc>
-          <w:tcPr>
-            <w:tcW w:w="1680" w:type="dxa"/>
-          </w:tcPr>
-          <w:p>
-            <w:pPr>
-              <w:rPr>
-                <w:rFonts w:ascii="Times" w:eastAsia="Times" w:hAnsi="Times" w:cs="Times"/>
-                <w:sz w:val="28"/>
-                <w:szCs w:val="28"/>
-              </w:rPr>
-            </w:pPr>
-            <w:r>
-              <w:rPr>
-                <w:rFonts w:ascii="Times" w:eastAsia="Times" w:hAnsi="Times" w:cs="Times"/>
-                <w:sz w:val="28"/>
-                <w:szCs w:val="28"/>
-              </w:rPr>
-              <w:t>T.B.D.</w:t>
-            </w:r>
-          </w:p>
-        </w:tc>
-        <w:tc>
-          <w:tcPr>
-            <w:tcW w:w="7785" w:type="dxa"/>
-          </w:tcPr>
-          <w:p>
-            <w:pPr>
-              <w:rPr>
-                <w:rFonts w:ascii="Times" w:eastAsia="Times" w:hAnsi="Times" w:cs="Times"/>
-                <w:sz w:val="28"/>
-                <w:szCs w:val="28"/>
-              </w:rPr>
-            </w:pPr>
-            <w:r>
-              <w:rPr>
-                <w:rFonts w:ascii="Times" w:eastAsia="Times" w:hAnsi="Times" w:cs="Times"/>
-                <w:sz w:val="28"/>
-                <w:szCs w:val="28"/>
-              </w:rPr>
-              <w:t>To Be Decided</w:t>
             </w:r>
           </w:p>
         </w:tc>
@@ -2584,7 +2519,6 @@
           <w:sz w:val="28"/>
           <w:szCs w:val="28"/>
         </w:rPr>
-        <w:lastRenderedPageBreak/>
         <w:t>1.3</w:t>
       </w:r>
       <w:r>
@@ -2647,6 +2581,7 @@
           <w:sz w:val="28"/>
           <w:szCs w:val="28"/>
         </w:rPr>
+        <w:lastRenderedPageBreak/>
         <w:t>1.4</w:t>
       </w:r>
       <w:r>
@@ -2816,7 +2751,25 @@
             <w:sz w:val="24"/>
             <w:szCs w:val="24"/>
           </w:rPr>
-          <w:t>https://krazytech.com/projects/sample-software-requirements-specificationsrs-report-airline-database</w:t>
+          <w:t>https://kraz</w:t>
+        </w:r>
+        <w:r>
+          <w:rPr>
+            <w:rStyle w:val="Hyperlink"/>
+            <w:rFonts w:ascii="Times" w:eastAsia="Times" w:hAnsi="Times" w:cs="Times"/>
+            <w:sz w:val="24"/>
+            <w:szCs w:val="24"/>
+          </w:rPr>
+          <w:t>y</w:t>
+        </w:r>
+        <w:r>
+          <w:rPr>
+            <w:rStyle w:val="Hyperlink"/>
+            <w:rFonts w:ascii="Times" w:eastAsia="Times" w:hAnsi="Times" w:cs="Times"/>
+            <w:sz w:val="24"/>
+            <w:szCs w:val="24"/>
+          </w:rPr>
+          <w:t>tech.com/projects/sample-software-requirements-specificationsrs-report-airline-database</w:t>
         </w:r>
       </w:hyperlink>
     </w:p>
@@ -2845,7 +2798,25 @@
             <w:sz w:val="24"/>
             <w:szCs w:val="24"/>
           </w:rPr>
-          <w:t>https://www.uml-diagrams.org/use-case-reference.html</w:t>
+          <w:t>https://www.u</w:t>
+        </w:r>
+        <w:r>
+          <w:rPr>
+            <w:rStyle w:val="Hyperlink"/>
+            <w:rFonts w:ascii="Times" w:eastAsia="Times" w:hAnsi="Times" w:cs="Times"/>
+            <w:sz w:val="24"/>
+            <w:szCs w:val="24"/>
+          </w:rPr>
+          <w:t>m</w:t>
+        </w:r>
+        <w:r>
+          <w:rPr>
+            <w:rStyle w:val="Hyperlink"/>
+            <w:rFonts w:ascii="Times" w:eastAsia="Times" w:hAnsi="Times" w:cs="Times"/>
+            <w:sz w:val="24"/>
+            <w:szCs w:val="24"/>
+          </w:rPr>
+          <w:t>l-diagrams.org/use-case-reference.html</w:t>
         </w:r>
       </w:hyperlink>
     </w:p>
@@ -3185,8 +3156,67 @@
           <w:sz w:val="28"/>
           <w:szCs w:val="28"/>
         </w:rPr>
+        <w:t>2.3</w:t>
+      </w:r>
+      <w:r>
+        <w:rPr>
+          <w:rFonts w:ascii="Times" w:eastAsia="Times New Roman" w:hAnsi="Times" w:cs="Times"/>
+          <w:sz w:val="28"/>
+          <w:szCs w:val="28"/>
+        </w:rPr>
+        <w:t xml:space="preserve">     </w:t>
+      </w:r>
+      <w:r>
+        <w:rPr>
+          <w:rFonts w:ascii="Times" w:eastAsia="Times" w:hAnsi="Times" w:cs="Times"/>
+          <w:sz w:val="28"/>
+          <w:szCs w:val="28"/>
+        </w:rPr>
+        <w:t>User Classes and Characteristics</w:t>
+      </w:r>
+    </w:p>
+    <w:p>
+      <w:pPr>
+        <w:rPr>
+          <w:rFonts w:ascii="Times" w:hAnsi="Times" w:cs="Times"/>
+          <w:sz w:val="28"/>
+          <w:szCs w:val="28"/>
+        </w:rPr>
+      </w:pPr>
+      <w:r>
+        <w:rPr>
+          <w:rFonts w:ascii="Times" w:hAnsi="Times" w:cs="Times"/>
+          <w:sz w:val="28"/>
+          <w:szCs w:val="28"/>
+        </w:rPr>
+        <w:t xml:space="preserve">Our product is going to be used mostly by those looking to start their journey on the road. The simulator that we're creating will help teens learn the rules of the road and give them practice on tough situations before being behind the wheel themselves. The product won't just be used by new drivers, though. It will be a </w:t>
+      </w:r>
+      <w:r>
+        <w:rPr>
+          <w:rFonts w:ascii="Times" w:hAnsi="Times" w:cs="Times"/>
+          <w:sz w:val="28"/>
+          <w:szCs w:val="28"/>
+        </w:rPr>
         <w:lastRenderedPageBreak/>
-        <w:t>2.3</w:t>
+        <w:t>helpful tool for those looking for a refresher on specific rules that may have been lost to them over time.</w:t>
+      </w:r>
+    </w:p>
+    <w:p>
+      <w:pPr>
+        <w:pStyle w:val="Heading2"/>
+        <w:rPr>
+          <w:rFonts w:ascii="Times" w:hAnsi="Times" w:cs="Times"/>
+          <w:sz w:val="28"/>
+          <w:szCs w:val="28"/>
+        </w:rPr>
+      </w:pPr>
+      <w:r>
+        <w:rPr>
+          <w:rFonts w:ascii="Times" w:eastAsia="Times" w:hAnsi="Times" w:cs="Times"/>
+          <w:sz w:val="28"/>
+          <w:szCs w:val="28"/>
+        </w:rPr>
+        <w:t>2.4</w:t>
       </w:r>
       <w:r>
         <w:rPr>
@@ -3202,7 +3232,7 @@
           <w:sz w:val="28"/>
           <w:szCs w:val="28"/>
         </w:rPr>
-        <w:t>User Classes and Characteristics</w:t>
+        <w:t>Operating Environment</w:t>
       </w:r>
     </w:p>
     <w:p>
@@ -3219,13 +3249,46 @@
           <w:sz w:val="28"/>
           <w:szCs w:val="28"/>
         </w:rPr>
-        <w:t>Our product is going to be used mostly by those looking to start their journey on the road. The simulator that we're creating will help teens learn the rules of the road and give them practice on tough situations before being behind the wheel themselves. The product won't just be used by new drivers, though. It will be a helpful tool for those looking for a refresher on specific rules that may have been lost to them over time.</w:t>
+        <w:t>The software is intended to be run only on laptops and desktop PCs. It will only be supported on Windows devices running at least Windows 10 or newer. The user must have a working keyboard and mouse/trackpad to navigate the simulator. Once downloaded, the software will not require an internet connection to run.</w:t>
       </w:r>
     </w:p>
     <w:p>
       <w:pPr>
         <w:pStyle w:val="Heading2"/>
         <w:rPr>
+          <w:rFonts w:ascii="Times" w:eastAsia="Times" w:hAnsi="Times" w:cs="Times"/>
+          <w:sz w:val="28"/>
+          <w:szCs w:val="28"/>
+        </w:rPr>
+      </w:pPr>
+      <w:r>
+        <w:rPr>
+          <w:rFonts w:ascii="Times" w:eastAsia="Times" w:hAnsi="Times" w:cs="Times"/>
+          <w:sz w:val="28"/>
+          <w:szCs w:val="28"/>
+        </w:rPr>
+        <w:t>2.5</w:t>
+      </w:r>
+      <w:r>
+        <w:rPr>
+          <w:rFonts w:ascii="Times" w:eastAsia="Times New Roman" w:hAnsi="Times" w:cs="Times"/>
+          <w:sz w:val="28"/>
+          <w:szCs w:val="28"/>
+        </w:rPr>
+        <w:t xml:space="preserve">     </w:t>
+      </w:r>
+      <w:r>
+        <w:rPr>
+          <w:rFonts w:ascii="Times" w:eastAsia="Times" w:hAnsi="Times" w:cs="Times"/>
+          <w:sz w:val="28"/>
+          <w:szCs w:val="28"/>
+        </w:rPr>
+        <w:t>Design and Implementation Constraints</w:t>
+      </w:r>
+    </w:p>
+    <w:p>
+      <w:pPr>
+        <w:rPr>
           <w:rFonts w:ascii="Times" w:hAnsi="Times" w:cs="Times"/>
           <w:sz w:val="28"/>
           <w:szCs w:val="28"/>
@@ -3233,11 +3296,29 @@
       </w:pPr>
       <w:r>
         <w:rPr>
-          <w:rFonts w:ascii="Times" w:eastAsia="Times" w:hAnsi="Times" w:cs="Times"/>
-          <w:sz w:val="28"/>
-          <w:szCs w:val="28"/>
-        </w:rPr>
-        <w:t>2.4</w:t>
+          <w:rFonts w:ascii="Times" w:hAnsi="Times" w:cs="Times"/>
+          <w:sz w:val="28"/>
+          <w:szCs w:val="28"/>
+        </w:rPr>
+        <w:t>The biggest challenges we’ll face during development will stem from our lack of time and varied levels of experience across the team. We’re all at different stages of school and therefore have different levels of experience which can sometimes make it hard to be on the same page.</w:t>
+      </w:r>
+    </w:p>
+    <w:p>
+      <w:pPr>
+        <w:pStyle w:val="Heading2"/>
+        <w:rPr>
+          <w:rFonts w:ascii="Times" w:hAnsi="Times" w:cs="Times"/>
+          <w:sz w:val="28"/>
+          <w:szCs w:val="28"/>
+        </w:rPr>
+      </w:pPr>
+      <w:r>
+        <w:rPr>
+          <w:rFonts w:ascii="Times" w:eastAsia="Times" w:hAnsi="Times" w:cs="Times"/>
+          <w:sz w:val="28"/>
+          <w:szCs w:val="28"/>
+        </w:rPr>
+        <w:t>2.6</w:t>
       </w:r>
       <w:r>
         <w:rPr>
@@ -3253,7 +3334,7 @@
           <w:sz w:val="28"/>
           <w:szCs w:val="28"/>
         </w:rPr>
-        <w:t>Operating Environment</w:t>
+        <w:t>User Documentation</w:t>
       </w:r>
     </w:p>
     <w:p>
@@ -3270,25 +3351,25 @@
           <w:sz w:val="28"/>
           <w:szCs w:val="28"/>
         </w:rPr>
-        <w:t>The software is intended to be run only on laptops and desktop PCs. It will only be supported on Windows devices running at least Windows 10 or newer. The user must have a working keyboard and mouse/trackpad to navigate the simulator. Once downloaded, the software will not require an internet connection to run.</w:t>
+        <w:t>The simulator will provide a tutorial for each level. The tutorial will teach the user how to maneuver through each level. If the tutorial isn't enough, the user will have the option to view a reading section. The reading section will explain the traffic rules needed to complete the level so that they don't just complete the level but understand the reason behind each decision.</w:t>
       </w:r>
     </w:p>
     <w:p>
       <w:pPr>
         <w:pStyle w:val="Heading2"/>
         <w:rPr>
-          <w:rFonts w:ascii="Times" w:eastAsia="Times" w:hAnsi="Times" w:cs="Times"/>
-          <w:sz w:val="28"/>
-          <w:szCs w:val="28"/>
-        </w:rPr>
-      </w:pPr>
-      <w:r>
-        <w:rPr>
-          <w:rFonts w:ascii="Times" w:eastAsia="Times" w:hAnsi="Times" w:cs="Times"/>
-          <w:sz w:val="28"/>
-          <w:szCs w:val="28"/>
-        </w:rPr>
-        <w:t>2.5</w:t>
+          <w:rFonts w:ascii="Times" w:hAnsi="Times" w:cs="Times"/>
+          <w:sz w:val="28"/>
+          <w:szCs w:val="28"/>
+        </w:rPr>
+      </w:pPr>
+      <w:r>
+        <w:rPr>
+          <w:rFonts w:ascii="Times" w:eastAsia="Times" w:hAnsi="Times" w:cs="Times"/>
+          <w:sz w:val="28"/>
+          <w:szCs w:val="28"/>
+        </w:rPr>
+        <w:t>2.7</w:t>
       </w:r>
       <w:r>
         <w:rPr>
@@ -3304,11 +3385,63 @@
           <w:sz w:val="28"/>
           <w:szCs w:val="28"/>
         </w:rPr>
-        <w:t>Design and Implementation Constraints</w:t>
-      </w:r>
-    </w:p>
-    <w:p>
-      <w:pPr>
+        <w:t>Assumptions and Dependencies</w:t>
+      </w:r>
+    </w:p>
+    <w:p>
+      <w:pPr>
+        <w:rPr>
+          <w:rFonts w:ascii="Times" w:eastAsia="Times" w:hAnsi="Times" w:cs="Times"/>
+          <w:sz w:val="28"/>
+          <w:szCs w:val="28"/>
+        </w:rPr>
+      </w:pPr>
+      <w:r>
+        <w:rPr>
+          <w:rFonts w:ascii="Times" w:eastAsia="Times" w:hAnsi="Times" w:cs="Times"/>
+          <w:sz w:val="28"/>
+          <w:szCs w:val="28"/>
+        </w:rPr>
+        <w:t xml:space="preserve">We are assuming that users of this software have: a computer running Windows 10 or 11, Python 3.10 or later, a display capable of </w:t>
+      </w:r>
+      <w:proofErr w:type="gramStart"/>
+      <w:r>
+        <w:rPr>
+          <w:rFonts w:ascii="Times" w:eastAsia="Times" w:hAnsi="Times" w:cs="Times"/>
+          <w:sz w:val="28"/>
+          <w:szCs w:val="28"/>
+        </w:rPr>
+        <w:t>displaying in</w:t>
+      </w:r>
+      <w:proofErr w:type="gramEnd"/>
+      <w:r>
+        <w:rPr>
+          <w:rFonts w:ascii="Times" w:eastAsia="Times" w:hAnsi="Times" w:cs="Times"/>
+          <w:sz w:val="28"/>
+          <w:szCs w:val="28"/>
+        </w:rPr>
+        <w:t xml:space="preserve"> 1920x1080 full screen, and pygame version 2.5.0 or later</w:t>
+      </w:r>
+      <w:r>
+        <w:rPr>
+          <w:rFonts w:ascii="Times" w:eastAsia="Times" w:hAnsi="Times" w:cs="Times"/>
+          <w:sz w:val="28"/>
+          <w:szCs w:val="28"/>
+        </w:rPr>
+        <w:t>.</w:t>
+      </w:r>
+      <w:r>
+        <w:rPr>
+          <w:rFonts w:ascii="Times" w:eastAsia="Times" w:hAnsi="Times" w:cs="Times"/>
+          <w:sz w:val="28"/>
+          <w:szCs w:val="28"/>
+        </w:rPr>
+        <w:t xml:space="preserve">  </w:t>
+      </w:r>
+    </w:p>
+    <w:p>
+      <w:pPr>
+        <w:pStyle w:val="Heading1"/>
         <w:rPr>
           <w:rFonts w:ascii="Times" w:hAnsi="Times" w:cs="Times"/>
           <w:sz w:val="28"/>
@@ -3317,11 +3450,92 @@
       </w:pPr>
       <w:r>
         <w:rPr>
+          <w:rFonts w:ascii="Times" w:eastAsia="Times" w:hAnsi="Times" w:cs="Times"/>
+          <w:sz w:val="28"/>
+          <w:szCs w:val="28"/>
+        </w:rPr>
+        <w:t>3.</w:t>
+      </w:r>
+      <w:r>
+        <w:rPr>
+          <w:rFonts w:ascii="Times" w:eastAsia="Times New Roman" w:hAnsi="Times" w:cs="Times"/>
+          <w:sz w:val="28"/>
+          <w:szCs w:val="28"/>
+        </w:rPr>
+        <w:t xml:space="preserve">     </w:t>
+      </w:r>
+      <w:r>
+        <w:rPr>
+          <w:rFonts w:ascii="Times" w:eastAsia="Times" w:hAnsi="Times" w:cs="Times"/>
+          <w:sz w:val="28"/>
+          <w:szCs w:val="28"/>
+        </w:rPr>
+        <w:t>External Interface Requirements</w:t>
+      </w:r>
+    </w:p>
+    <w:p>
+      <w:pPr>
+        <w:rPr>
           <w:rFonts w:ascii="Times" w:hAnsi="Times" w:cs="Times"/>
           <w:sz w:val="28"/>
           <w:szCs w:val="28"/>
         </w:rPr>
-        <w:t>The biggest challenges we’ll face during development will stem from our lack of time and varied levels of experience across the team. We’re all at different stages of school and therefore have different levels of experience which can sometimes make it hard to be on the same page.</w:t>
+      </w:pPr>
+      <w:r>
+        <w:rPr>
+          <w:rFonts w:ascii="Times" w:hAnsi="Times" w:cs="Times"/>
+          <w:sz w:val="28"/>
+          <w:szCs w:val="28"/>
+        </w:rPr>
+        <w:t>The user will need</w:t>
+      </w:r>
+      <w:r>
+        <w:rPr>
+          <w:rFonts w:ascii="Times" w:hAnsi="Times" w:cs="Times"/>
+          <w:sz w:val="28"/>
+          <w:szCs w:val="28"/>
+        </w:rPr>
+        <w:t xml:space="preserve"> a</w:t>
+      </w:r>
+      <w:r>
+        <w:rPr>
+          <w:rFonts w:ascii="Times" w:hAnsi="Times" w:cs="Times"/>
+          <w:sz w:val="28"/>
+          <w:szCs w:val="28"/>
+        </w:rPr>
+        <w:t xml:space="preserve"> computer to run the software, a</w:t>
+      </w:r>
+      <w:r>
+        <w:rPr>
+          <w:rFonts w:ascii="Times" w:hAnsi="Times" w:cs="Times"/>
+          <w:sz w:val="28"/>
+          <w:szCs w:val="28"/>
+        </w:rPr>
+        <w:t xml:space="preserve"> display monitor to be able to see </w:t>
+      </w:r>
+      <w:r>
+        <w:rPr>
+          <w:rFonts w:ascii="Times" w:hAnsi="Times" w:cs="Times"/>
+          <w:sz w:val="28"/>
+          <w:szCs w:val="28"/>
+        </w:rPr>
+        <w:t>situations</w:t>
+      </w:r>
+      <w:r>
+        <w:rPr>
+          <w:rFonts w:ascii="Times" w:hAnsi="Times" w:cs="Times"/>
+          <w:sz w:val="28"/>
+          <w:szCs w:val="28"/>
+        </w:rPr>
+        <w:t xml:space="preserve"> and a keyboard to make decisions in response to those situation</w:t>
+      </w:r>
+      <w:r>
+        <w:rPr>
+          <w:rFonts w:ascii="Times" w:hAnsi="Times" w:cs="Times"/>
+          <w:sz w:val="28"/>
+          <w:szCs w:val="28"/>
+        </w:rPr>
+        <w:t>s that they see on the monitor.</w:t>
       </w:r>
     </w:p>
     <w:p>
@@ -3339,7 +3553,7 @@
           <w:sz w:val="28"/>
           <w:szCs w:val="28"/>
         </w:rPr>
-        <w:t>2.6</w:t>
+        <w:t>3.1</w:t>
       </w:r>
       <w:r>
         <w:rPr>
@@ -3355,7 +3569,7 @@
           <w:sz w:val="28"/>
           <w:szCs w:val="28"/>
         </w:rPr>
-        <w:t>User Documentation</w:t>
+        <w:t>User Interfaces</w:t>
       </w:r>
     </w:p>
     <w:p>
@@ -3372,7 +3586,298 @@
           <w:sz w:val="28"/>
           <w:szCs w:val="28"/>
         </w:rPr>
-        <w:t>The simulator will provide a tutorial for each level. The tutorial will teach the user how to maneuver through each level. If the tutorial isn't enough, the user will have the option to view a reading section. The reading section will explain the traffic rules needed to complete the level so that they don't just complete the level but understand the reason behind each decision.</w:t>
+        <w:t>When the user execute</w:t>
+      </w:r>
+      <w:r>
+        <w:rPr>
+          <w:rFonts w:ascii="Times" w:hAnsi="Times" w:cs="Times"/>
+          <w:sz w:val="28"/>
+          <w:szCs w:val="28"/>
+        </w:rPr>
+        <w:t>s</w:t>
+      </w:r>
+      <w:r>
+        <w:rPr>
+          <w:rFonts w:ascii="Times" w:hAnsi="Times" w:cs="Times"/>
+          <w:sz w:val="28"/>
+          <w:szCs w:val="28"/>
+        </w:rPr>
+        <w:t xml:space="preserve"> the software, they will be introduced</w:t>
+      </w:r>
+      <w:r>
+        <w:rPr>
+          <w:rFonts w:ascii="Times" w:hAnsi="Times" w:cs="Times"/>
+          <w:sz w:val="28"/>
+          <w:szCs w:val="28"/>
+        </w:rPr>
+        <w:t xml:space="preserve"> to a title screen </w:t>
+      </w:r>
+      <w:r>
+        <w:rPr>
+          <w:rFonts w:ascii="Times" w:hAnsi="Times" w:cs="Times"/>
+          <w:sz w:val="28"/>
+          <w:szCs w:val="28"/>
+        </w:rPr>
+        <w:t>once the software has booted. At the title screen,</w:t>
+      </w:r>
+      <w:r>
+        <w:rPr>
+          <w:rFonts w:ascii="Times" w:hAnsi="Times" w:cs="Times"/>
+          <w:sz w:val="28"/>
+          <w:szCs w:val="28"/>
+        </w:rPr>
+        <w:t xml:space="preserve"> they will press any key on their keyboard to progress to the main menu. At the main menu,</w:t>
+      </w:r>
+      <w:r>
+        <w:rPr>
+          <w:rFonts w:ascii="Times" w:hAnsi="Times" w:cs="Times"/>
+          <w:sz w:val="28"/>
+          <w:szCs w:val="28"/>
+        </w:rPr>
+        <w:t xml:space="preserve"> the</w:t>
+      </w:r>
+      <w:r>
+        <w:rPr>
+          <w:rFonts w:ascii="Times" w:hAnsi="Times" w:cs="Times"/>
+          <w:sz w:val="28"/>
+          <w:szCs w:val="28"/>
+        </w:rPr>
+        <w:t xml:space="preserve"> user will be given the option to open the level selector or quit the game</w:t>
+      </w:r>
+      <w:r>
+        <w:rPr>
+          <w:rFonts w:ascii="Times" w:hAnsi="Times" w:cs="Times"/>
+          <w:sz w:val="28"/>
+          <w:szCs w:val="28"/>
+        </w:rPr>
+        <w:t>.</w:t>
+      </w:r>
+      <w:r>
+        <w:rPr>
+          <w:rFonts w:ascii="Times" w:hAnsi="Times" w:cs="Times"/>
+          <w:sz w:val="28"/>
+          <w:szCs w:val="28"/>
+        </w:rPr>
+        <w:t xml:space="preserve"> </w:t>
+      </w:r>
+      <w:r>
+        <w:rPr>
+          <w:rFonts w:ascii="Times" w:hAnsi="Times" w:cs="Times"/>
+          <w:sz w:val="28"/>
+          <w:szCs w:val="28"/>
+        </w:rPr>
+        <w:t xml:space="preserve">The level selector will be a menu with a list of available levels in numerical order, as well as a brief name for each level. </w:t>
+      </w:r>
+      <w:r>
+        <w:rPr>
+          <w:rFonts w:ascii="Times" w:hAnsi="Times" w:cs="Times"/>
+          <w:sz w:val="28"/>
+          <w:szCs w:val="28"/>
+        </w:rPr>
+        <w:t xml:space="preserve">Upon selecting a level, the user will be given the option to view a tutorial reading section which explains the traffic rules the player needs to </w:t>
+      </w:r>
+      <w:r>
+        <w:rPr>
+          <w:rFonts w:ascii="Times" w:hAnsi="Times" w:cs="Times"/>
+          <w:sz w:val="28"/>
+          <w:szCs w:val="28"/>
+        </w:rPr>
+        <w:lastRenderedPageBreak/>
+        <w:t>understand to complete the level</w:t>
+      </w:r>
+      <w:r>
+        <w:rPr>
+          <w:rFonts w:ascii="Times" w:hAnsi="Times" w:cs="Times"/>
+          <w:sz w:val="28"/>
+          <w:szCs w:val="28"/>
+        </w:rPr>
+        <w:t>.</w:t>
+      </w:r>
+      <w:r>
+        <w:rPr>
+          <w:rFonts w:ascii="Times" w:hAnsi="Times" w:cs="Times"/>
+          <w:sz w:val="28"/>
+          <w:szCs w:val="28"/>
+        </w:rPr>
+        <w:t xml:space="preserve"> After they finish reading the tutorial, or if they chose to skip it, the game will display the selected level. Each level is a combination of various roads, intersections, traffic signs, and other cars which the player must navigate. On-screen arrows could indicate which way the player should go, but each level will be designed to have only one path for the sake of simplicity.</w:t>
+      </w:r>
+      <w:r>
+        <w:rPr>
+          <w:rFonts w:ascii="Times" w:hAnsi="Times" w:cs="Times"/>
+          <w:sz w:val="28"/>
+          <w:szCs w:val="28"/>
+        </w:rPr>
+        <w:t xml:space="preserve"> </w:t>
+      </w:r>
+      <w:r>
+        <w:rPr>
+          <w:rFonts w:ascii="Times" w:hAnsi="Times" w:cs="Times"/>
+          <w:sz w:val="28"/>
+          <w:szCs w:val="28"/>
+        </w:rPr>
+        <w:t>At a minimum, for each level t</w:t>
+      </w:r>
+      <w:r>
+        <w:rPr>
+          <w:rFonts w:ascii="Times" w:hAnsi="Times" w:cs="Times"/>
+          <w:sz w:val="28"/>
+          <w:szCs w:val="28"/>
+        </w:rPr>
+        <w:t xml:space="preserve">he </w:t>
+      </w:r>
+      <w:r>
+        <w:rPr>
+          <w:rFonts w:ascii="Times" w:hAnsi="Times" w:cs="Times"/>
+          <w:sz w:val="28"/>
+          <w:szCs w:val="28"/>
+        </w:rPr>
+        <w:t>game</w:t>
+      </w:r>
+      <w:r>
+        <w:rPr>
+          <w:rFonts w:ascii="Times" w:hAnsi="Times" w:cs="Times"/>
+          <w:sz w:val="28"/>
+          <w:szCs w:val="28"/>
+        </w:rPr>
+        <w:t xml:space="preserve"> will</w:t>
+      </w:r>
+      <w:r>
+        <w:rPr>
+          <w:rFonts w:ascii="Times" w:hAnsi="Times" w:cs="Times"/>
+          <w:sz w:val="28"/>
+          <w:szCs w:val="28"/>
+        </w:rPr>
+        <w:t xml:space="preserve"> display the player-controlled car on a road</w:t>
+      </w:r>
+      <w:r>
+        <w:rPr>
+          <w:rFonts w:ascii="Times" w:hAnsi="Times" w:cs="Times"/>
+          <w:sz w:val="28"/>
+          <w:szCs w:val="28"/>
+        </w:rPr>
+        <w:t>.</w:t>
+      </w:r>
+      <w:r>
+        <w:rPr>
+          <w:rFonts w:ascii="Times" w:hAnsi="Times" w:cs="Times"/>
+          <w:sz w:val="28"/>
+          <w:szCs w:val="28"/>
+        </w:rPr>
+        <w:t xml:space="preserve"> </w:t>
+      </w:r>
+      <w:r>
+        <w:rPr>
+          <w:rFonts w:ascii="Times" w:hAnsi="Times" w:cs="Times"/>
+          <w:sz w:val="28"/>
+          <w:szCs w:val="28"/>
+        </w:rPr>
+        <w:t>From there, u</w:t>
+      </w:r>
+      <w:r>
+        <w:rPr>
+          <w:rFonts w:ascii="Times" w:hAnsi="Times" w:cs="Times"/>
+          <w:sz w:val="28"/>
+          <w:szCs w:val="28"/>
+        </w:rPr>
+        <w:t>sing either the arrow keys or W-A-S-D keys on the keyboard, the user can drive forward (up arrow or W), backward (down arrow or S), swap to a lane on</w:t>
+      </w:r>
+      <w:r>
+        <w:rPr>
+          <w:rFonts w:ascii="Times" w:hAnsi="Times" w:cs="Times"/>
+          <w:sz w:val="28"/>
+          <w:szCs w:val="28"/>
+        </w:rPr>
+        <w:t xml:space="preserve"> their left or make a left turn (left arrow or A), or swap to a lane on their right or make a right turn (right arrow or D). </w:t>
+      </w:r>
+      <w:r>
+        <w:rPr>
+          <w:rFonts w:ascii="Times" w:hAnsi="Times" w:cs="Times"/>
+          <w:sz w:val="28"/>
+          <w:szCs w:val="28"/>
+        </w:rPr>
+        <w:t xml:space="preserve">In one </w:t>
+      </w:r>
+      <w:r>
+        <w:rPr>
+          <w:rFonts w:ascii="Times" w:hAnsi="Times" w:cs="Times"/>
+          <w:sz w:val="28"/>
+          <w:szCs w:val="28"/>
+        </w:rPr>
+        <w:t xml:space="preserve">corner of the screen the game will display the player’s current speed, and in another, their current score. The player’s score will go up when they successfully follow traffic rules, and down when they fail to obey traffic rules. If the player successfully reaches the level’s endpoint with a sufficient score, a success screen will be displayed, and the player will be given the option to </w:t>
+      </w:r>
+      <w:r>
+        <w:rPr>
+          <w:rFonts w:ascii="Times" w:hAnsi="Times" w:cs="Times"/>
+          <w:sz w:val="28"/>
+          <w:szCs w:val="28"/>
+        </w:rPr>
+        <w:t>return to</w:t>
+      </w:r>
+      <w:r>
+        <w:rPr>
+          <w:rFonts w:ascii="Times" w:hAnsi="Times" w:cs="Times"/>
+          <w:sz w:val="28"/>
+          <w:szCs w:val="28"/>
+        </w:rPr>
+        <w:t xml:space="preserve"> the main menu, where the completed level will now be marked as such. If the player does not have </w:t>
+      </w:r>
+      <w:r>
+        <w:rPr>
+          <w:rFonts w:ascii="Times" w:hAnsi="Times" w:cs="Times"/>
+          <w:sz w:val="28"/>
+          <w:szCs w:val="28"/>
+        </w:rPr>
+        <w:t>a sufficient</w:t>
+      </w:r>
+      <w:r>
+        <w:rPr>
+          <w:rFonts w:ascii="Times" w:hAnsi="Times" w:cs="Times"/>
+          <w:sz w:val="28"/>
+          <w:szCs w:val="28"/>
+        </w:rPr>
+        <w:t xml:space="preserve"> score upon reaching the end of the level due to breaking too many traffic rules, a failure screen </w:t>
+      </w:r>
+      <w:r>
+        <w:rPr>
+          <w:rFonts w:ascii="Times" w:hAnsi="Times" w:cs="Times"/>
+          <w:sz w:val="28"/>
+          <w:szCs w:val="28"/>
+        </w:rPr>
+        <w:t xml:space="preserve">will be displayed, giving the player the option to restart the level or </w:t>
+      </w:r>
+      <w:proofErr w:type="gramStart"/>
+      <w:r>
+        <w:rPr>
+          <w:rFonts w:ascii="Times" w:hAnsi="Times" w:cs="Times"/>
+          <w:sz w:val="28"/>
+          <w:szCs w:val="28"/>
+        </w:rPr>
+        <w:t>quit to</w:t>
+      </w:r>
+      <w:proofErr w:type="gramEnd"/>
+      <w:r>
+        <w:rPr>
+          <w:rFonts w:ascii="Times" w:hAnsi="Times" w:cs="Times"/>
+          <w:sz w:val="28"/>
+          <w:szCs w:val="28"/>
+        </w:rPr>
+        <w:t xml:space="preserve"> the main menu</w:t>
+      </w:r>
+      <w:r>
+        <w:rPr>
+          <w:rFonts w:ascii="Times" w:hAnsi="Times" w:cs="Times"/>
+          <w:sz w:val="28"/>
+          <w:szCs w:val="28"/>
+        </w:rPr>
+        <w:t>. Likewise, i</w:t>
+      </w:r>
+      <w:r>
+        <w:rPr>
+          <w:rFonts w:ascii="Times" w:hAnsi="Times" w:cs="Times"/>
+          <w:sz w:val="28"/>
+          <w:szCs w:val="28"/>
+        </w:rPr>
+        <w:t>f the user has a collision, the user’s vehicle will explode violently, and a message box will be displayed offering the player a choice to either restart the level or return to the main menu.</w:t>
       </w:r>
     </w:p>
     <w:p>
@@ -3390,7 +3895,7 @@
           <w:sz w:val="28"/>
           <w:szCs w:val="28"/>
         </w:rPr>
-        <w:t>2.7</w:t>
+        <w:t>3.2</w:t>
       </w:r>
       <w:r>
         <w:rPr>
@@ -3406,597 +3911,72 @@
           <w:sz w:val="28"/>
           <w:szCs w:val="28"/>
         </w:rPr>
-        <w:t>Assumptions and Dependencies</w:t>
-      </w:r>
-    </w:p>
-    <w:p>
-      <w:pPr>
-        <w:rPr>
-          <w:rFonts w:ascii="Times" w:eastAsia="Times" w:hAnsi="Times" w:cs="Times"/>
-          <w:sz w:val="28"/>
-          <w:szCs w:val="28"/>
-        </w:rPr>
-      </w:pPr>
-      <w:r>
-        <w:rPr>
-          <w:rFonts w:ascii="Times" w:eastAsia="Times" w:hAnsi="Times" w:cs="Times"/>
-          <w:sz w:val="28"/>
-          <w:szCs w:val="28"/>
-        </w:rPr>
-        <w:t>T</w:t>
-      </w:r>
-      <w:r>
-        <w:rPr>
-          <w:rFonts w:ascii="Times" w:eastAsia="Times" w:hAnsi="Times" w:cs="Times"/>
+        <w:t>Hardware Interfaces</w:t>
+      </w:r>
+    </w:p>
+    <w:p>
+      <w:pPr>
+        <w:rPr>
+          <w:rFonts w:ascii="Times" w:hAnsi="Times" w:cs="Times"/>
+          <w:sz w:val="28"/>
+          <w:szCs w:val="28"/>
+        </w:rPr>
+      </w:pPr>
+      <w:r>
+        <w:rPr>
+          <w:rFonts w:ascii="Times" w:hAnsi="Times" w:cs="Times"/>
+          <w:sz w:val="28"/>
+          <w:szCs w:val="28"/>
+        </w:rPr>
+        <w:t>This software will be supported on Windows 10 &amp; 11</w:t>
+      </w:r>
+      <w:r>
+        <w:rPr>
+          <w:rFonts w:ascii="Times" w:hAnsi="Times" w:cs="Times"/>
+          <w:sz w:val="28"/>
+          <w:szCs w:val="28"/>
+        </w:rPr>
+        <w:t xml:space="preserve"> laptop devices and desktop computers.</w:t>
+      </w:r>
+      <w:r>
+        <w:rPr>
+          <w:rFonts w:ascii="Times" w:hAnsi="Times" w:cs="Times"/>
+          <w:sz w:val="28"/>
+          <w:szCs w:val="28"/>
+        </w:rPr>
+        <w:t xml:space="preserve"> The software also has a fixed </w:t>
+      </w:r>
+      <w:r>
+        <w:rPr>
+          <w:rFonts w:ascii="Times" w:hAnsi="Times" w:cs="Times"/>
+          <w:sz w:val="28"/>
+          <w:szCs w:val="28"/>
+        </w:rPr>
+        <w:t xml:space="preserve">full screen </w:t>
+      </w:r>
+      <w:r>
+        <w:rPr>
+          <w:rFonts w:ascii="Times" w:hAnsi="Times" w:cs="Times"/>
+          <w:sz w:val="28"/>
+          <w:szCs w:val="28"/>
+        </w:rPr>
+        <w:t>resolution of 1920x1080</w:t>
+      </w:r>
+      <w:r>
+        <w:rPr>
+          <w:rFonts w:ascii="Times" w:hAnsi="Times" w:cs="Times"/>
+          <w:sz w:val="28"/>
+          <w:szCs w:val="28"/>
+        </w:rPr>
+        <w:t>, so a monitor with those dimensions or larger will be required</w:t>
+      </w:r>
+      <w:r>
+        <w:rPr>
+          <w:rFonts w:ascii="Times" w:hAnsi="Times" w:cs="Times"/>
           <w:sz w:val="28"/>
           <w:szCs w:val="28"/>
         </w:rPr>
         <w:t>.</w:t>
-      </w:r>
-      <w:r>
-        <w:rPr>
-          <w:rFonts w:ascii="Times" w:eastAsia="Times" w:hAnsi="Times" w:cs="Times"/>
-          <w:sz w:val="28"/>
-          <w:szCs w:val="28"/>
-        </w:rPr>
-        <w:t>B</w:t>
-      </w:r>
-      <w:r>
-        <w:rPr>
-          <w:rFonts w:ascii="Times" w:eastAsia="Times" w:hAnsi="Times" w:cs="Times"/>
-          <w:sz w:val="28"/>
-          <w:szCs w:val="28"/>
-        </w:rPr>
-        <w:t>.</w:t>
-      </w:r>
-      <w:r>
-        <w:rPr>
-          <w:rFonts w:ascii="Times" w:eastAsia="Times" w:hAnsi="Times" w:cs="Times"/>
-          <w:sz w:val="28"/>
-          <w:szCs w:val="28"/>
-        </w:rPr>
-        <w:t>D</w:t>
-      </w:r>
-      <w:r>
-        <w:rPr>
-          <w:rFonts w:ascii="Times" w:eastAsia="Times" w:hAnsi="Times" w:cs="Times"/>
-          <w:sz w:val="28"/>
-          <w:szCs w:val="28"/>
-        </w:rPr>
-        <w:t>.</w:t>
-      </w:r>
-    </w:p>
-    <w:p>
-      <w:pPr>
-        <w:rPr>
-          <w:rFonts w:ascii="Times" w:eastAsia="Times" w:hAnsi="Times" w:cs="Times"/>
-          <w:sz w:val="28"/>
-          <w:szCs w:val="28"/>
-        </w:rPr>
-      </w:pPr>
-    </w:p>
-    <w:p>
-      <w:pPr>
-        <w:pStyle w:val="Heading1"/>
-        <w:rPr>
-          <w:rFonts w:ascii="Times" w:hAnsi="Times" w:cs="Times"/>
-          <w:sz w:val="28"/>
-          <w:szCs w:val="28"/>
-        </w:rPr>
-      </w:pPr>
-      <w:r>
-        <w:rPr>
-          <w:rFonts w:ascii="Times" w:eastAsia="Times" w:hAnsi="Times" w:cs="Times"/>
-          <w:sz w:val="28"/>
-          <w:szCs w:val="28"/>
-        </w:rPr>
-        <w:t>3.</w:t>
-      </w:r>
-      <w:r>
-        <w:rPr>
-          <w:rFonts w:ascii="Times" w:eastAsia="Times New Roman" w:hAnsi="Times" w:cs="Times"/>
-          <w:sz w:val="28"/>
-          <w:szCs w:val="28"/>
-        </w:rPr>
-        <w:t xml:space="preserve">     </w:t>
-      </w:r>
-      <w:r>
-        <w:rPr>
-          <w:rFonts w:ascii="Times" w:eastAsia="Times" w:hAnsi="Times" w:cs="Times"/>
-          <w:sz w:val="28"/>
-          <w:szCs w:val="28"/>
-        </w:rPr>
-        <w:t>External Interface Requirements</w:t>
-      </w:r>
-    </w:p>
-    <w:p>
-      <w:pPr>
-        <w:rPr>
-          <w:rFonts w:ascii="Times" w:hAnsi="Times" w:cs="Times"/>
-          <w:sz w:val="28"/>
-          <w:szCs w:val="28"/>
-        </w:rPr>
-      </w:pPr>
-      <w:r>
-        <w:rPr>
-          <w:rFonts w:ascii="Times" w:hAnsi="Times" w:cs="Times"/>
-          <w:sz w:val="28"/>
-          <w:szCs w:val="28"/>
-        </w:rPr>
-        <w:t>The user will need</w:t>
-      </w:r>
-      <w:r>
-        <w:rPr>
-          <w:rFonts w:ascii="Times" w:hAnsi="Times" w:cs="Times"/>
-          <w:sz w:val="28"/>
-          <w:szCs w:val="28"/>
-        </w:rPr>
-        <w:t xml:space="preserve"> a</w:t>
-      </w:r>
-      <w:r>
-        <w:rPr>
-          <w:rFonts w:ascii="Times" w:hAnsi="Times" w:cs="Times"/>
-          <w:sz w:val="28"/>
-          <w:szCs w:val="28"/>
-        </w:rPr>
-        <w:t xml:space="preserve"> computer to run the software, a</w:t>
-      </w:r>
-      <w:r>
-        <w:rPr>
-          <w:rFonts w:ascii="Times" w:hAnsi="Times" w:cs="Times"/>
-          <w:sz w:val="28"/>
-          <w:szCs w:val="28"/>
-        </w:rPr>
-        <w:t xml:space="preserve"> display monitor to be able to see </w:t>
-      </w:r>
-      <w:r>
-        <w:rPr>
-          <w:rFonts w:ascii="Times" w:hAnsi="Times" w:cs="Times"/>
-          <w:sz w:val="28"/>
-          <w:szCs w:val="28"/>
-        </w:rPr>
-        <w:t>situations</w:t>
-      </w:r>
-      <w:r>
-        <w:rPr>
-          <w:rFonts w:ascii="Times" w:hAnsi="Times" w:cs="Times"/>
-          <w:sz w:val="28"/>
-          <w:szCs w:val="28"/>
-        </w:rPr>
-        <w:t xml:space="preserve"> and a keyboard to make decisions in response to those situation</w:t>
-      </w:r>
-      <w:r>
-        <w:rPr>
-          <w:rFonts w:ascii="Times" w:hAnsi="Times" w:cs="Times"/>
-          <w:sz w:val="28"/>
-          <w:szCs w:val="28"/>
-        </w:rPr>
-        <w:t>s that they see on the monitor.</w:t>
-      </w:r>
-    </w:p>
-    <w:p>
-      <w:pPr>
-        <w:pStyle w:val="Heading2"/>
-        <w:rPr>
-          <w:rFonts w:ascii="Times" w:hAnsi="Times" w:cs="Times"/>
-          <w:sz w:val="28"/>
-          <w:szCs w:val="28"/>
-        </w:rPr>
-      </w:pPr>
-      <w:r>
-        <w:rPr>
-          <w:rFonts w:ascii="Times" w:eastAsia="Times" w:hAnsi="Times" w:cs="Times"/>
-          <w:sz w:val="28"/>
-          <w:szCs w:val="28"/>
-        </w:rPr>
-        <w:t>3.1</w:t>
-      </w:r>
-      <w:r>
-        <w:rPr>
-          <w:rFonts w:ascii="Times" w:eastAsia="Times New Roman" w:hAnsi="Times" w:cs="Times"/>
-          <w:sz w:val="28"/>
-          <w:szCs w:val="28"/>
-        </w:rPr>
-        <w:t xml:space="preserve">     </w:t>
-      </w:r>
-      <w:r>
-        <w:rPr>
-          <w:rFonts w:ascii="Times" w:eastAsia="Times" w:hAnsi="Times" w:cs="Times"/>
-          <w:sz w:val="28"/>
-          <w:szCs w:val="28"/>
-        </w:rPr>
-        <w:t>User Interfaces</w:t>
-      </w:r>
-    </w:p>
-    <w:p>
-      <w:pPr>
-        <w:rPr>
-          <w:rFonts w:ascii="Times" w:hAnsi="Times" w:cs="Times"/>
-          <w:sz w:val="28"/>
-          <w:szCs w:val="28"/>
-        </w:rPr>
-      </w:pPr>
-      <w:r>
-        <w:rPr>
-          <w:rFonts w:ascii="Times" w:hAnsi="Times" w:cs="Times"/>
-          <w:sz w:val="28"/>
-          <w:szCs w:val="28"/>
-        </w:rPr>
-        <w:t>When the user execute</w:t>
-      </w:r>
-      <w:r>
-        <w:rPr>
-          <w:rFonts w:ascii="Times" w:hAnsi="Times" w:cs="Times"/>
-          <w:sz w:val="28"/>
-          <w:szCs w:val="28"/>
-        </w:rPr>
-        <w:t>s</w:t>
-      </w:r>
-      <w:r>
-        <w:rPr>
-          <w:rFonts w:ascii="Times" w:hAnsi="Times" w:cs="Times"/>
-          <w:sz w:val="28"/>
-          <w:szCs w:val="28"/>
-        </w:rPr>
-        <w:t xml:space="preserve"> the software, they will be introduced</w:t>
-      </w:r>
-      <w:r>
-        <w:rPr>
-          <w:rFonts w:ascii="Times" w:hAnsi="Times" w:cs="Times"/>
-          <w:sz w:val="28"/>
-          <w:szCs w:val="28"/>
-        </w:rPr>
-        <w:t xml:space="preserve"> to a title screen </w:t>
-      </w:r>
-      <w:r>
-        <w:rPr>
-          <w:rFonts w:ascii="Times" w:hAnsi="Times" w:cs="Times"/>
-          <w:sz w:val="28"/>
-          <w:szCs w:val="28"/>
-        </w:rPr>
-        <w:t>once the software has booted. At the title screen,</w:t>
-      </w:r>
-      <w:r>
-        <w:rPr>
-          <w:rFonts w:ascii="Times" w:hAnsi="Times" w:cs="Times"/>
-          <w:sz w:val="28"/>
-          <w:szCs w:val="28"/>
-        </w:rPr>
-        <w:t xml:space="preserve"> they will press any key on their </w:t>
-      </w:r>
-      <w:r>
-        <w:rPr>
-          <w:rFonts w:ascii="Times" w:hAnsi="Times" w:cs="Times"/>
-          <w:sz w:val="28"/>
-          <w:szCs w:val="28"/>
-        </w:rPr>
-        <w:lastRenderedPageBreak/>
-        <w:t>keyboard to progress to the main menu. At the main menu,</w:t>
-      </w:r>
-      <w:r>
-        <w:rPr>
-          <w:rFonts w:ascii="Times" w:hAnsi="Times" w:cs="Times"/>
-          <w:sz w:val="28"/>
-          <w:szCs w:val="28"/>
-        </w:rPr>
-        <w:t xml:space="preserve"> the</w:t>
-      </w:r>
-      <w:r>
-        <w:rPr>
-          <w:rFonts w:ascii="Times" w:hAnsi="Times" w:cs="Times"/>
-          <w:sz w:val="28"/>
-          <w:szCs w:val="28"/>
-        </w:rPr>
-        <w:t xml:space="preserve"> user will be given the option to open the level selector or quit the game</w:t>
-      </w:r>
-      <w:r>
-        <w:rPr>
-          <w:rFonts w:ascii="Times" w:hAnsi="Times" w:cs="Times"/>
-          <w:sz w:val="28"/>
-          <w:szCs w:val="28"/>
-        </w:rPr>
-        <w:t>.</w:t>
-      </w:r>
-      <w:r>
-        <w:rPr>
-          <w:rFonts w:ascii="Times" w:hAnsi="Times" w:cs="Times"/>
-          <w:sz w:val="28"/>
-          <w:szCs w:val="28"/>
-        </w:rPr>
-        <w:t xml:space="preserve"> </w:t>
-      </w:r>
-      <w:r>
-        <w:rPr>
-          <w:rFonts w:ascii="Times" w:hAnsi="Times" w:cs="Times"/>
-          <w:sz w:val="28"/>
-          <w:szCs w:val="28"/>
-        </w:rPr>
-        <w:t xml:space="preserve">The level selector will be a menu with a list of available levels in numerical order, as well as a brief name for each level. </w:t>
-      </w:r>
-      <w:r>
-        <w:rPr>
-          <w:rFonts w:ascii="Times" w:hAnsi="Times" w:cs="Times"/>
-          <w:sz w:val="28"/>
-          <w:szCs w:val="28"/>
-        </w:rPr>
-        <w:t>Upon selecting a level, the user will be given the option to view a tutorial reading section which explains the traffic rules the player needs to understand to complete the level</w:t>
-      </w:r>
-      <w:r>
-        <w:rPr>
-          <w:rFonts w:ascii="Times" w:hAnsi="Times" w:cs="Times"/>
-          <w:sz w:val="28"/>
-          <w:szCs w:val="28"/>
-        </w:rPr>
-        <w:t>.</w:t>
-      </w:r>
-      <w:r>
-        <w:rPr>
-          <w:rFonts w:ascii="Times" w:hAnsi="Times" w:cs="Times"/>
-          <w:sz w:val="28"/>
-          <w:szCs w:val="28"/>
-        </w:rPr>
-        <w:t xml:space="preserve"> After they finish reading the tutorial, or if they chose to skip it, the game will display the selected level. Each level is a combination of various roads, intersections, traffic signs, and other cars which the player must navigate. On-screen arrows could indicate which way the player should go, but each level will be designed to have only one path for the sake of simplicity.</w:t>
-      </w:r>
-      <w:r>
-        <w:rPr>
-          <w:rFonts w:ascii="Times" w:hAnsi="Times" w:cs="Times"/>
-          <w:sz w:val="28"/>
-          <w:szCs w:val="28"/>
-        </w:rPr>
-        <w:t xml:space="preserve"> </w:t>
-      </w:r>
-      <w:r>
-        <w:rPr>
-          <w:rFonts w:ascii="Times" w:hAnsi="Times" w:cs="Times"/>
-          <w:sz w:val="28"/>
-          <w:szCs w:val="28"/>
-        </w:rPr>
-        <w:t>At a minimum, for each level t</w:t>
-      </w:r>
-      <w:r>
-        <w:rPr>
-          <w:rFonts w:ascii="Times" w:hAnsi="Times" w:cs="Times"/>
-          <w:sz w:val="28"/>
-          <w:szCs w:val="28"/>
-        </w:rPr>
-        <w:t xml:space="preserve">he </w:t>
-      </w:r>
-      <w:r>
-        <w:rPr>
-          <w:rFonts w:ascii="Times" w:hAnsi="Times" w:cs="Times"/>
-          <w:sz w:val="28"/>
-          <w:szCs w:val="28"/>
-        </w:rPr>
-        <w:t>game</w:t>
-      </w:r>
-      <w:r>
-        <w:rPr>
-          <w:rFonts w:ascii="Times" w:hAnsi="Times" w:cs="Times"/>
-          <w:sz w:val="28"/>
-          <w:szCs w:val="28"/>
-        </w:rPr>
-        <w:t xml:space="preserve"> will</w:t>
-      </w:r>
-      <w:r>
-        <w:rPr>
-          <w:rFonts w:ascii="Times" w:hAnsi="Times" w:cs="Times"/>
-          <w:sz w:val="28"/>
-          <w:szCs w:val="28"/>
-        </w:rPr>
-        <w:t xml:space="preserve"> display the player-controlled car on a road</w:t>
-      </w:r>
-      <w:r>
-        <w:rPr>
-          <w:rFonts w:ascii="Times" w:hAnsi="Times" w:cs="Times"/>
-          <w:sz w:val="28"/>
-          <w:szCs w:val="28"/>
-        </w:rPr>
-        <w:t>.</w:t>
-      </w:r>
-      <w:r>
-        <w:rPr>
-          <w:rFonts w:ascii="Times" w:hAnsi="Times" w:cs="Times"/>
-          <w:sz w:val="28"/>
-          <w:szCs w:val="28"/>
-        </w:rPr>
-        <w:t xml:space="preserve"> </w:t>
-      </w:r>
-      <w:r>
-        <w:rPr>
-          <w:rFonts w:ascii="Times" w:hAnsi="Times" w:cs="Times"/>
-          <w:sz w:val="28"/>
-          <w:szCs w:val="28"/>
-        </w:rPr>
-        <w:t>From there, u</w:t>
-      </w:r>
-      <w:r>
-        <w:rPr>
-          <w:rFonts w:ascii="Times" w:hAnsi="Times" w:cs="Times"/>
-          <w:sz w:val="28"/>
-          <w:szCs w:val="28"/>
-        </w:rPr>
-        <w:t>sing either the arrow keys or W-A-S-D keys on the keyboard, the user can drive forward (up arrow or W), backward (down arrow or S), swap to a lane on</w:t>
-      </w:r>
-      <w:r>
-        <w:rPr>
-          <w:rFonts w:ascii="Times" w:hAnsi="Times" w:cs="Times"/>
-          <w:sz w:val="28"/>
-          <w:szCs w:val="28"/>
-        </w:rPr>
-        <w:t xml:space="preserve"> their left or make a left turn (left arrow or A), or swap to a lane on their right or make a right turn (right arrow or D). </w:t>
-      </w:r>
-      <w:r>
-        <w:rPr>
-          <w:rFonts w:ascii="Times" w:hAnsi="Times" w:cs="Times"/>
-          <w:sz w:val="28"/>
-          <w:szCs w:val="28"/>
-        </w:rPr>
-        <w:t xml:space="preserve">In one </w:t>
-      </w:r>
-      <w:r>
-        <w:rPr>
-          <w:rFonts w:ascii="Times" w:hAnsi="Times" w:cs="Times"/>
-          <w:sz w:val="28"/>
-          <w:szCs w:val="28"/>
-        </w:rPr>
-        <w:t xml:space="preserve">corner of the screen the game will display the player’s current speed, and in another, their current score. The player’s score will go up when they successfully follow traffic rules, and down when they fail to obey traffic rules. If the player successfully reaches the level’s endpoint with a sufficient score, a success screen will be displayed, and the player will be given the option to </w:t>
-      </w:r>
-      <w:r>
-        <w:rPr>
-          <w:rFonts w:ascii="Times" w:hAnsi="Times" w:cs="Times"/>
-          <w:sz w:val="28"/>
-          <w:szCs w:val="28"/>
-        </w:rPr>
-        <w:t>return to</w:t>
-      </w:r>
-      <w:r>
-        <w:rPr>
-          <w:rFonts w:ascii="Times" w:hAnsi="Times" w:cs="Times"/>
-          <w:sz w:val="28"/>
-          <w:szCs w:val="28"/>
-        </w:rPr>
-        <w:t xml:space="preserve"> the main menu, where the completed level will now be marked as such. If the player does not have </w:t>
-      </w:r>
-      <w:r>
-        <w:rPr>
-          <w:rFonts w:ascii="Times" w:hAnsi="Times" w:cs="Times"/>
-          <w:sz w:val="28"/>
-          <w:szCs w:val="28"/>
-        </w:rPr>
-        <w:t>a sufficient</w:t>
-      </w:r>
-      <w:r>
-        <w:rPr>
-          <w:rFonts w:ascii="Times" w:hAnsi="Times" w:cs="Times"/>
-          <w:sz w:val="28"/>
-          <w:szCs w:val="28"/>
-        </w:rPr>
-        <w:t xml:space="preserve"> score upon reaching the end of the level due to breaking too many traffic rules, a failure screen </w:t>
-      </w:r>
-      <w:r>
-        <w:rPr>
-          <w:rFonts w:ascii="Times" w:hAnsi="Times" w:cs="Times"/>
-          <w:sz w:val="28"/>
-          <w:szCs w:val="28"/>
-        </w:rPr>
-        <w:t xml:space="preserve">will be displayed, giving the player the option to restart the level or </w:t>
-      </w:r>
-      <w:proofErr w:type="gramStart"/>
-      <w:r>
-        <w:rPr>
-          <w:rFonts w:ascii="Times" w:hAnsi="Times" w:cs="Times"/>
-          <w:sz w:val="28"/>
-          <w:szCs w:val="28"/>
-        </w:rPr>
-        <w:t>quit to</w:t>
-      </w:r>
-      <w:proofErr w:type="gramEnd"/>
-      <w:r>
-        <w:rPr>
-          <w:rFonts w:ascii="Times" w:hAnsi="Times" w:cs="Times"/>
-          <w:sz w:val="28"/>
-          <w:szCs w:val="28"/>
-        </w:rPr>
-        <w:t xml:space="preserve"> the main menu</w:t>
-      </w:r>
-      <w:r>
-        <w:rPr>
-          <w:rFonts w:ascii="Times" w:hAnsi="Times" w:cs="Times"/>
-          <w:sz w:val="28"/>
-          <w:szCs w:val="28"/>
-        </w:rPr>
-        <w:t>. Likewise, i</w:t>
-      </w:r>
-      <w:r>
-        <w:rPr>
-          <w:rFonts w:ascii="Times" w:hAnsi="Times" w:cs="Times"/>
-          <w:sz w:val="28"/>
-          <w:szCs w:val="28"/>
-        </w:rPr>
-        <w:t>f the user has a collision, the user’s vehicle will explode violently, and a message box will be displayed offering the player a choice to either restart the level or return to the main menu.</w:t>
-      </w:r>
-    </w:p>
-    <w:p>
-      <w:pPr>
-        <w:pStyle w:val="Heading2"/>
-        <w:rPr>
-          <w:rFonts w:ascii="Times" w:hAnsi="Times" w:cs="Times"/>
-          <w:sz w:val="28"/>
-          <w:szCs w:val="28"/>
-        </w:rPr>
-      </w:pPr>
-      <w:r>
-        <w:rPr>
-          <w:rFonts w:ascii="Times" w:eastAsia="Times" w:hAnsi="Times" w:cs="Times"/>
-          <w:sz w:val="28"/>
-          <w:szCs w:val="28"/>
-        </w:rPr>
-        <w:t>3.2</w:t>
-      </w:r>
-      <w:r>
-        <w:rPr>
-          <w:rFonts w:ascii="Times" w:eastAsia="Times New Roman" w:hAnsi="Times" w:cs="Times"/>
-          <w:sz w:val="28"/>
-          <w:szCs w:val="28"/>
-        </w:rPr>
-        <w:t xml:space="preserve">     </w:t>
-      </w:r>
-      <w:r>
-        <w:rPr>
-          <w:rFonts w:ascii="Times" w:eastAsia="Times" w:hAnsi="Times" w:cs="Times"/>
-          <w:sz w:val="28"/>
-          <w:szCs w:val="28"/>
-        </w:rPr>
-        <w:t>Hardware Interfaces</w:t>
-      </w:r>
-    </w:p>
-    <w:p>
-      <w:pPr>
-        <w:rPr>
-          <w:rFonts w:ascii="Times" w:hAnsi="Times" w:cs="Times"/>
-          <w:sz w:val="28"/>
-          <w:szCs w:val="28"/>
-        </w:rPr>
-      </w:pPr>
-      <w:r>
-        <w:rPr>
-          <w:rFonts w:ascii="Times" w:hAnsi="Times" w:cs="Times"/>
-          <w:sz w:val="28"/>
-          <w:szCs w:val="28"/>
-        </w:rPr>
-        <w:t>This software will be supported on Windows 10 &amp; 11</w:t>
-      </w:r>
-      <w:r>
-        <w:rPr>
-          <w:rFonts w:ascii="Times" w:hAnsi="Times" w:cs="Times"/>
-          <w:sz w:val="28"/>
-          <w:szCs w:val="28"/>
-        </w:rPr>
-        <w:t xml:space="preserve"> laptop devices and desktop computers. There is a possibility for support on MacOS as well, but since we have yet discussed what </w:t>
-      </w:r>
-      <w:r>
-        <w:rPr>
-          <w:rFonts w:ascii="Times" w:hAnsi="Times" w:cs="Times"/>
-          <w:sz w:val="28"/>
-          <w:szCs w:val="28"/>
-        </w:rPr>
-        <w:t>language,</w:t>
-      </w:r>
-      <w:r>
-        <w:rPr>
-          <w:rFonts w:ascii="Times" w:hAnsi="Times" w:cs="Times"/>
-          <w:sz w:val="28"/>
-          <w:szCs w:val="28"/>
-        </w:rPr>
-        <w:t xml:space="preserve"> we will be using, we have not yet decided if it’s reasonable for us to </w:t>
-      </w:r>
-      <w:r>
-        <w:rPr>
-          <w:rFonts w:ascii="Times" w:hAnsi="Times" w:cs="Times"/>
-          <w:sz w:val="28"/>
-          <w:szCs w:val="28"/>
-        </w:rPr>
-        <w:t>be able to have support on multiple OS beyond the one we will be using to build the software.</w:t>
       </w:r>
     </w:p>
     <w:p>
@@ -4042,9 +4022,335 @@
           <w:sz w:val="28"/>
           <w:szCs w:val="28"/>
         </w:rPr>
-        <w:t>T.B.D.</w:t>
-      </w:r>
-    </w:p>
+        <w:t>This software</w:t>
+      </w:r>
+      <w:r>
+        <w:rPr>
+          <w:rFonts w:ascii="Times" w:eastAsia="Times" w:hAnsi="Times" w:cs="Times"/>
+          <w:sz w:val="28"/>
+          <w:szCs w:val="28"/>
+        </w:rPr>
+        <w:t xml:space="preserve"> will require a computer running Windows 10 or 11</w:t>
+      </w:r>
+      <w:r>
+        <w:rPr>
+          <w:rFonts w:ascii="Times" w:eastAsia="Times" w:hAnsi="Times" w:cs="Times"/>
+          <w:sz w:val="28"/>
+          <w:szCs w:val="28"/>
+        </w:rPr>
+        <w:t xml:space="preserve">, as that was the operating system used in development. </w:t>
+      </w:r>
+      <w:r>
+        <w:rPr>
+          <w:rFonts w:ascii="Times" w:eastAsia="Times" w:hAnsi="Times" w:cs="Times"/>
+          <w:sz w:val="28"/>
+          <w:szCs w:val="28"/>
+        </w:rPr>
+        <w:t xml:space="preserve">The software is written in </w:t>
+      </w:r>
+      <w:r>
+        <w:rPr>
+          <w:rFonts w:ascii="Times" w:eastAsia="Times" w:hAnsi="Times" w:cs="Times"/>
+          <w:sz w:val="28"/>
+          <w:szCs w:val="28"/>
+        </w:rPr>
+        <w:t>Python and</w:t>
+      </w:r>
+      <w:r>
+        <w:rPr>
+          <w:rFonts w:ascii="Times" w:eastAsia="Times" w:hAnsi="Times" w:cs="Times"/>
+          <w:sz w:val="28"/>
+          <w:szCs w:val="28"/>
+        </w:rPr>
+        <w:t xml:space="preserve"> requires at least version</w:t>
+      </w:r>
+      <w:r>
+        <w:rPr>
+          <w:rFonts w:ascii="Times" w:eastAsia="Times" w:hAnsi="Times" w:cs="Times"/>
+          <w:sz w:val="28"/>
+          <w:szCs w:val="28"/>
+        </w:rPr>
+        <w:t xml:space="preserve"> 3.10 for its switch-case support.</w:t>
+      </w:r>
+      <w:r>
+        <w:rPr>
+          <w:rFonts w:ascii="Times" w:eastAsia="Times" w:hAnsi="Times" w:cs="Times"/>
+          <w:sz w:val="28"/>
+          <w:szCs w:val="28"/>
+        </w:rPr>
+        <w:t xml:space="preserve"> </w:t>
+      </w:r>
+      <w:r>
+        <w:rPr>
+          <w:rFonts w:ascii="Times" w:eastAsia="Times" w:hAnsi="Times" w:cs="Times"/>
+          <w:sz w:val="28"/>
+          <w:szCs w:val="28"/>
+        </w:rPr>
+        <w:t>The software also requires the following Python libraries:</w:t>
+      </w:r>
+    </w:p>
+    <w:tbl>
+      <w:tblPr>
+        <w:tblStyle w:val="TableGrid"/>
+        <w:tblW w:w="0" w:type="auto"/>
+        <w:tblLook w:val="04A0" w:firstRow="1" w:lastRow="0" w:firstColumn="1" w:lastColumn="0" w:noHBand="0" w:noVBand="1"/>
+      </w:tblPr>
+      <w:tblGrid>
+        <w:gridCol w:w="4675"/>
+        <w:gridCol w:w="4675"/>
+      </w:tblGrid>
+      <w:tr>
+        <w:tc>
+          <w:tcPr>
+            <w:tcW w:w="4675" w:type="dxa"/>
+          </w:tcPr>
+          <w:p>
+            <w:pPr>
+              <w:rPr>
+                <w:rFonts w:ascii="Times" w:eastAsia="Times" w:hAnsi="Times" w:cs="Times"/>
+                <w:sz w:val="28"/>
+                <w:szCs w:val="28"/>
+              </w:rPr>
+            </w:pPr>
+            <w:r>
+              <w:rPr>
+                <w:rFonts w:ascii="Times" w:eastAsia="Times" w:hAnsi="Times" w:cs="Times"/>
+                <w:color w:val="2F5496" w:themeColor="accent1" w:themeShade="BF"/>
+                <w:sz w:val="28"/>
+                <w:szCs w:val="28"/>
+              </w:rPr>
+              <w:t>Package Name</w:t>
+            </w:r>
+          </w:p>
+        </w:tc>
+        <w:tc>
+          <w:tcPr>
+            <w:tcW w:w="4675" w:type="dxa"/>
+          </w:tcPr>
+          <w:p>
+            <w:pPr>
+              <w:rPr>
+                <w:rFonts w:ascii="Times" w:eastAsia="Times" w:hAnsi="Times" w:cs="Times"/>
+                <w:sz w:val="28"/>
+                <w:szCs w:val="28"/>
+              </w:rPr>
+            </w:pPr>
+            <w:r>
+              <w:rPr>
+                <w:rFonts w:ascii="Times" w:eastAsia="Times" w:hAnsi="Times" w:cs="Times"/>
+                <w:color w:val="2F5496" w:themeColor="accent1" w:themeShade="BF"/>
+                <w:sz w:val="28"/>
+                <w:szCs w:val="28"/>
+              </w:rPr>
+              <w:t>Usage</w:t>
+            </w:r>
+          </w:p>
+        </w:tc>
+      </w:tr>
+      <w:tr>
+        <w:tc>
+          <w:tcPr>
+            <w:tcW w:w="4675" w:type="dxa"/>
+          </w:tcPr>
+          <w:p>
+            <w:pPr>
+              <w:rPr>
+                <w:rFonts w:ascii="Times" w:eastAsia="Times" w:hAnsi="Times" w:cs="Times"/>
+                <w:sz w:val="28"/>
+                <w:szCs w:val="28"/>
+              </w:rPr>
+            </w:pPr>
+            <w:r>
+              <w:rPr>
+                <w:rFonts w:ascii="Times" w:eastAsia="Times" w:hAnsi="Times" w:cs="Times"/>
+                <w:sz w:val="28"/>
+                <w:szCs w:val="28"/>
+              </w:rPr>
+              <w:t>pygame</w:t>
+            </w:r>
+          </w:p>
+        </w:tc>
+        <w:tc>
+          <w:tcPr>
+            <w:tcW w:w="4675" w:type="dxa"/>
+          </w:tcPr>
+          <w:p>
+            <w:pPr>
+              <w:rPr>
+                <w:rFonts w:ascii="Times" w:eastAsia="Times" w:hAnsi="Times" w:cs="Times"/>
+                <w:sz w:val="28"/>
+                <w:szCs w:val="28"/>
+              </w:rPr>
+            </w:pPr>
+            <w:r>
+              <w:rPr>
+                <w:rFonts w:ascii="Times" w:eastAsia="Times" w:hAnsi="Times" w:cs="Times"/>
+                <w:sz w:val="28"/>
+                <w:szCs w:val="28"/>
+              </w:rPr>
+              <w:t>Draws the game to the screen</w:t>
+            </w:r>
+          </w:p>
+        </w:tc>
+      </w:tr>
+      <w:tr>
+        <w:tc>
+          <w:tcPr>
+            <w:tcW w:w="4675" w:type="dxa"/>
+          </w:tcPr>
+          <w:p>
+            <w:pPr>
+              <w:rPr>
+                <w:rFonts w:ascii="Times" w:eastAsia="Times" w:hAnsi="Times" w:cs="Times"/>
+                <w:sz w:val="28"/>
+                <w:szCs w:val="28"/>
+              </w:rPr>
+            </w:pPr>
+            <w:r>
+              <w:rPr>
+                <w:rFonts w:ascii="Times" w:eastAsia="Times" w:hAnsi="Times" w:cs="Times"/>
+                <w:sz w:val="28"/>
+                <w:szCs w:val="28"/>
+              </w:rPr>
+              <w:t>math</w:t>
+            </w:r>
+          </w:p>
+        </w:tc>
+        <w:tc>
+          <w:tcPr>
+            <w:tcW w:w="4675" w:type="dxa"/>
+          </w:tcPr>
+          <w:p>
+            <w:pPr>
+              <w:rPr>
+                <w:rFonts w:ascii="Times" w:eastAsia="Times" w:hAnsi="Times" w:cs="Times"/>
+                <w:sz w:val="28"/>
+                <w:szCs w:val="28"/>
+              </w:rPr>
+            </w:pPr>
+            <w:r>
+              <w:rPr>
+                <w:rFonts w:ascii="Times" w:eastAsia="Times" w:hAnsi="Times" w:cs="Times"/>
+                <w:sz w:val="28"/>
+                <w:szCs w:val="28"/>
+              </w:rPr>
+              <w:t>Calculate distance and angle between level elements</w:t>
+            </w:r>
+          </w:p>
+        </w:tc>
+      </w:tr>
+      <w:tr>
+        <w:tc>
+          <w:tcPr>
+            <w:tcW w:w="4675" w:type="dxa"/>
+          </w:tcPr>
+          <w:p>
+            <w:pPr>
+              <w:rPr>
+                <w:rFonts w:ascii="Times" w:eastAsia="Times" w:hAnsi="Times" w:cs="Times"/>
+                <w:sz w:val="28"/>
+                <w:szCs w:val="28"/>
+              </w:rPr>
+            </w:pPr>
+            <w:r>
+              <w:rPr>
+                <w:rFonts w:ascii="Times" w:eastAsia="Times" w:hAnsi="Times" w:cs="Times"/>
+                <w:sz w:val="28"/>
+                <w:szCs w:val="28"/>
+              </w:rPr>
+              <w:t>random</w:t>
+            </w:r>
+          </w:p>
+        </w:tc>
+        <w:tc>
+          <w:tcPr>
+            <w:tcW w:w="4675" w:type="dxa"/>
+          </w:tcPr>
+          <w:p>
+            <w:pPr>
+              <w:rPr>
+                <w:rFonts w:ascii="Times" w:eastAsia="Times" w:hAnsi="Times" w:cs="Times"/>
+                <w:sz w:val="28"/>
+                <w:szCs w:val="28"/>
+              </w:rPr>
+            </w:pPr>
+            <w:r>
+              <w:rPr>
+                <w:rFonts w:ascii="Times" w:eastAsia="Times" w:hAnsi="Times" w:cs="Times"/>
+                <w:sz w:val="28"/>
+                <w:szCs w:val="28"/>
+              </w:rPr>
+              <w:t xml:space="preserve">Creates </w:t>
+            </w:r>
+            <w:r>
+              <w:rPr>
+                <w:rFonts w:ascii="Times" w:eastAsia="Times" w:hAnsi="Times" w:cs="Times"/>
+                <w:sz w:val="28"/>
+                <w:szCs w:val="28"/>
+              </w:rPr>
+              <w:t>pseudo</w:t>
+            </w:r>
+            <w:r>
+              <w:rPr>
+                <w:rFonts w:ascii="Times" w:eastAsia="Times" w:hAnsi="Times" w:cs="Times"/>
+                <w:sz w:val="28"/>
+                <w:szCs w:val="28"/>
+              </w:rPr>
+              <w:t>-random distribution of certain level elements</w:t>
+            </w:r>
+          </w:p>
+        </w:tc>
+      </w:tr>
+      <w:tr>
+        <w:tc>
+          <w:tcPr>
+            <w:tcW w:w="4675" w:type="dxa"/>
+          </w:tcPr>
+          <w:p>
+            <w:pPr>
+              <w:rPr>
+                <w:rFonts w:ascii="Times" w:eastAsia="Times" w:hAnsi="Times" w:cs="Times"/>
+                <w:sz w:val="28"/>
+                <w:szCs w:val="28"/>
+              </w:rPr>
+            </w:pPr>
+            <w:proofErr w:type="spellStart"/>
+            <w:r>
+              <w:rPr>
+                <w:rFonts w:ascii="Times" w:eastAsia="Times" w:hAnsi="Times" w:cs="Times"/>
+                <w:sz w:val="28"/>
+                <w:szCs w:val="28"/>
+              </w:rPr>
+              <w:lastRenderedPageBreak/>
+              <w:t>os</w:t>
+            </w:r>
+            <w:proofErr w:type="spellEnd"/>
+          </w:p>
+        </w:tc>
+        <w:tc>
+          <w:tcPr>
+            <w:tcW w:w="4675" w:type="dxa"/>
+          </w:tcPr>
+          <w:p>
+            <w:pPr>
+              <w:rPr>
+                <w:rFonts w:ascii="Times" w:eastAsia="Times" w:hAnsi="Times" w:cs="Times"/>
+                <w:sz w:val="28"/>
+                <w:szCs w:val="28"/>
+              </w:rPr>
+            </w:pPr>
+            <w:r>
+              <w:rPr>
+                <w:rFonts w:ascii="Times" w:eastAsia="Times" w:hAnsi="Times" w:cs="Times"/>
+                <w:sz w:val="28"/>
+                <w:szCs w:val="28"/>
+              </w:rPr>
+              <w:t>Accesses game elements like images</w:t>
+            </w:r>
+          </w:p>
+        </w:tc>
+      </w:tr>
+    </w:tbl>
     <w:p/>
     <w:p>
       <w:pPr>
@@ -4061,7 +4367,6 @@
           <w:sz w:val="28"/>
           <w:szCs w:val="28"/>
         </w:rPr>
-        <w:lastRenderedPageBreak/>
         <w:t>4.</w:t>
       </w:r>
       <w:r>
@@ -4777,7 +5082,6 @@
           <w:sz w:val="28"/>
           <w:szCs w:val="28"/>
         </w:rPr>
-        <w:lastRenderedPageBreak/>
         <w:t>4.</w:t>
       </w:r>
       <w:r>
@@ -5496,6 +5800,7 @@
           <w:sz w:val="28"/>
           <w:szCs w:val="28"/>
         </w:rPr>
+        <w:lastRenderedPageBreak/>
         <w:t xml:space="preserve">The point value is added to the score </w:t>
       </w:r>
       <w:proofErr w:type="gramStart"/>
@@ -5528,7 +5833,6 @@
           <w:sz w:val="28"/>
           <w:szCs w:val="28"/>
         </w:rPr>
-        <w:lastRenderedPageBreak/>
         <w:t>If the</w:t>
       </w:r>
       <w:r>
@@ -6270,12 +6574,20 @@
       </w:r>
     </w:p>
     <w:p>
-      <w:r>
-        <w:rPr>
-          <w:rFonts w:ascii="Times" w:eastAsia="Times" w:hAnsi="Times" w:cs="Times"/>
-          <w:sz w:val="28"/>
-          <w:szCs w:val="28"/>
-        </w:rPr>
+      <w:pPr>
+        <w:rPr>
+          <w:rFonts w:ascii="Times" w:eastAsia="Times" w:hAnsi="Times" w:cs="Times"/>
+          <w:sz w:val="28"/>
+          <w:szCs w:val="28"/>
+        </w:rPr>
+      </w:pPr>
+      <w:r>
+        <w:rPr>
+          <w:rFonts w:ascii="Times" w:eastAsia="Times" w:hAnsi="Times" w:cs="Times"/>
+          <w:sz w:val="28"/>
+          <w:szCs w:val="28"/>
+        </w:rPr>
+        <w:lastRenderedPageBreak/>
         <w:t>Draw UI elements to the screen</w:t>
       </w:r>
       <w:r>
@@ -6287,7 +6599,530 @@
         <w:t>. (Must)</w:t>
       </w:r>
     </w:p>
-    <w:p>
+    <w:p/>
+    <w:p>
+      <w:r>
+        <w:rPr>
+          <w:rFonts w:ascii="Times" w:eastAsia="Times" w:hAnsi="Times" w:cs="Times"/>
+          <w:sz w:val="28"/>
+          <w:szCs w:val="28"/>
+        </w:rPr>
+        <w:t>4.</w:t>
+      </w:r>
+      <w:r>
+        <w:rPr>
+          <w:rFonts w:ascii="Times" w:eastAsia="Times" w:hAnsi="Times" w:cs="Times"/>
+          <w:sz w:val="28"/>
+          <w:szCs w:val="28"/>
+        </w:rPr>
+        <w:t>6</w:t>
+      </w:r>
+      <w:r>
+        <w:rPr>
+          <w:rFonts w:ascii="Times" w:eastAsia="Times" w:hAnsi="Times" w:cs="Times"/>
+          <w:sz w:val="28"/>
+          <w:szCs w:val="28"/>
+        </w:rPr>
+        <w:t>.2</w:t>
+      </w:r>
+      <w:r>
+        <w:tab/>
+      </w:r>
+      <w:r>
+        <w:rPr>
+          <w:rFonts w:ascii="Times" w:eastAsia="Times" w:hAnsi="Times" w:cs="Times"/>
+          <w:sz w:val="28"/>
+          <w:szCs w:val="28"/>
+        </w:rPr>
+        <w:t>Stimulus/Response Sequences</w:t>
+      </w:r>
+    </w:p>
+    <w:p>
+      <w:pPr>
+        <w:rPr>
+          <w:rFonts w:ascii="Times" w:eastAsia="Times" w:hAnsi="Times" w:cs="Times"/>
+          <w:sz w:val="28"/>
+          <w:szCs w:val="28"/>
+        </w:rPr>
+      </w:pPr>
+      <w:r>
+        <w:rPr>
+          <w:rFonts w:ascii="Times" w:eastAsia="Times" w:hAnsi="Times" w:cs="Times"/>
+          <w:sz w:val="28"/>
+          <w:szCs w:val="28"/>
+        </w:rPr>
+        <w:t xml:space="preserve">Frame is drawn during a level </w:t>
+      </w:r>
+      <w:proofErr w:type="gramStart"/>
+      <w:r>
+        <w:rPr>
+          <w:rFonts w:ascii="Times" w:eastAsia="Times" w:hAnsi="Times" w:cs="Times"/>
+          <w:sz w:val="28"/>
+          <w:szCs w:val="28"/>
+        </w:rPr>
+        <w:t>sequence</w:t>
+      </w:r>
+      <w:proofErr w:type="gramEnd"/>
+    </w:p>
+    <w:p>
+      <w:pPr>
+        <w:rPr>
+          <w:rFonts w:ascii="Times" w:eastAsia="Times" w:hAnsi="Times" w:cs="Times"/>
+          <w:sz w:val="28"/>
+          <w:szCs w:val="28"/>
+        </w:rPr>
+      </w:pPr>
+      <w:r>
+        <w:rPr>
+          <w:rFonts w:ascii="Times" w:eastAsia="Times" w:hAnsi="Times" w:cs="Times"/>
+          <w:sz w:val="28"/>
+          <w:szCs w:val="28"/>
+        </w:rPr>
+        <w:t>Road/background</w:t>
+      </w:r>
+      <w:r>
+        <w:rPr>
+          <w:rFonts w:ascii="Times" w:eastAsia="Times" w:hAnsi="Times" w:cs="Times"/>
+          <w:sz w:val="28"/>
+          <w:szCs w:val="28"/>
+        </w:rPr>
+        <w:t xml:space="preserve"> must be drawn </w:t>
+      </w:r>
+      <w:proofErr w:type="gramStart"/>
+      <w:r>
+        <w:rPr>
+          <w:rFonts w:ascii="Times" w:eastAsia="Times" w:hAnsi="Times" w:cs="Times"/>
+          <w:sz w:val="28"/>
+          <w:szCs w:val="28"/>
+        </w:rPr>
+        <w:t>first</w:t>
+      </w:r>
+      <w:proofErr w:type="gramEnd"/>
+    </w:p>
+    <w:p>
+      <w:pPr>
+        <w:rPr>
+          <w:rFonts w:ascii="Times" w:eastAsia="Times" w:hAnsi="Times" w:cs="Times"/>
+          <w:sz w:val="28"/>
+          <w:szCs w:val="28"/>
+        </w:rPr>
+      </w:pPr>
+      <w:r>
+        <w:rPr>
+          <w:rFonts w:ascii="Times" w:eastAsia="Times" w:hAnsi="Times" w:cs="Times"/>
+          <w:sz w:val="28"/>
+          <w:szCs w:val="28"/>
+        </w:rPr>
+        <w:t xml:space="preserve">Cars (Player and AI) are drawn </w:t>
+      </w:r>
+      <w:proofErr w:type="gramStart"/>
+      <w:r>
+        <w:rPr>
+          <w:rFonts w:ascii="Times" w:eastAsia="Times" w:hAnsi="Times" w:cs="Times"/>
+          <w:sz w:val="28"/>
+          <w:szCs w:val="28"/>
+        </w:rPr>
+        <w:t>next</w:t>
+      </w:r>
+      <w:proofErr w:type="gramEnd"/>
+    </w:p>
+    <w:p>
+      <w:pPr>
+        <w:rPr>
+          <w:rFonts w:ascii="Times" w:eastAsia="Times" w:hAnsi="Times" w:cs="Times"/>
+          <w:sz w:val="28"/>
+          <w:szCs w:val="28"/>
+        </w:rPr>
+      </w:pPr>
+      <w:r>
+        <w:rPr>
+          <w:rFonts w:ascii="Times" w:eastAsia="Times" w:hAnsi="Times" w:cs="Times"/>
+          <w:sz w:val="28"/>
+          <w:szCs w:val="28"/>
+        </w:rPr>
+        <w:t>UI elements are draw</w:t>
+      </w:r>
+      <w:r>
+        <w:rPr>
+          <w:rFonts w:ascii="Times" w:eastAsia="Times" w:hAnsi="Times" w:cs="Times"/>
+          <w:sz w:val="28"/>
+          <w:szCs w:val="28"/>
+        </w:rPr>
+        <w:t xml:space="preserve">n </w:t>
+      </w:r>
+      <w:proofErr w:type="gramStart"/>
+      <w:r>
+        <w:rPr>
+          <w:rFonts w:ascii="Times" w:eastAsia="Times" w:hAnsi="Times" w:cs="Times"/>
+          <w:sz w:val="28"/>
+          <w:szCs w:val="28"/>
+        </w:rPr>
+        <w:t>last</w:t>
+      </w:r>
+      <w:proofErr w:type="gramEnd"/>
+    </w:p>
+    <w:p>
+      <w:pPr>
+        <w:rPr>
+          <w:rFonts w:ascii="Times" w:eastAsia="Times" w:hAnsi="Times" w:cs="Times"/>
+          <w:sz w:val="28"/>
+          <w:szCs w:val="28"/>
+        </w:rPr>
+      </w:pPr>
+    </w:p>
+    <w:p>
+      <w:r>
+        <w:rPr>
+          <w:rFonts w:ascii="Times" w:eastAsia="Times" w:hAnsi="Times" w:cs="Times"/>
+          <w:sz w:val="28"/>
+          <w:szCs w:val="28"/>
+        </w:rPr>
+        <w:t>4.</w:t>
+      </w:r>
+      <w:r>
+        <w:rPr>
+          <w:rFonts w:ascii="Times" w:eastAsia="Times" w:hAnsi="Times" w:cs="Times"/>
+          <w:sz w:val="28"/>
+          <w:szCs w:val="28"/>
+        </w:rPr>
+        <w:t>6</w:t>
+      </w:r>
+      <w:r>
+        <w:rPr>
+          <w:rFonts w:ascii="Times" w:eastAsia="Times" w:hAnsi="Times" w:cs="Times"/>
+          <w:sz w:val="28"/>
+          <w:szCs w:val="28"/>
+        </w:rPr>
+        <w:t>.3</w:t>
+      </w:r>
+      <w:r>
+        <w:tab/>
+      </w:r>
+      <w:r>
+        <w:rPr>
+          <w:rFonts w:ascii="Times" w:eastAsia="Times" w:hAnsi="Times" w:cs="Times"/>
+          <w:sz w:val="28"/>
+          <w:szCs w:val="28"/>
+        </w:rPr>
+        <w:t>Functional Requirements</w:t>
+      </w:r>
+    </w:p>
+    <w:p>
+      <w:pPr>
+        <w:rPr>
+          <w:rFonts w:ascii="Times" w:eastAsia="Times" w:hAnsi="Times" w:cs="Times"/>
+          <w:sz w:val="28"/>
+          <w:szCs w:val="28"/>
+        </w:rPr>
+      </w:pPr>
+      <w:r>
+        <w:rPr>
+          <w:rFonts w:ascii="Times" w:eastAsia="Times" w:hAnsi="Times" w:cs="Times"/>
+          <w:sz w:val="28"/>
+          <w:szCs w:val="28"/>
+        </w:rPr>
+        <w:t>REQ 1: Render background. A basic solid color is probably sufficient, but we may want the color to change depending on the weather conditions we are simulating.</w:t>
+      </w:r>
+    </w:p>
+    <w:p>
+      <w:r>
+        <w:rPr>
+          <w:rFonts w:ascii="Times" w:eastAsia="Times" w:hAnsi="Times" w:cs="Times"/>
+          <w:sz w:val="28"/>
+          <w:szCs w:val="28"/>
+        </w:rPr>
+        <w:t xml:space="preserve">REQ </w:t>
+      </w:r>
+      <w:r>
+        <w:rPr>
+          <w:rFonts w:ascii="Times" w:eastAsia="Times" w:hAnsi="Times" w:cs="Times"/>
+          <w:sz w:val="28"/>
+          <w:szCs w:val="28"/>
+        </w:rPr>
+        <w:t>2</w:t>
+      </w:r>
+      <w:r>
+        <w:rPr>
+          <w:rFonts w:ascii="Times" w:eastAsia="Times" w:hAnsi="Times" w:cs="Times"/>
+          <w:sz w:val="28"/>
+          <w:szCs w:val="28"/>
+        </w:rPr>
+        <w:t xml:space="preserve">: </w:t>
+      </w:r>
+      <w:proofErr w:type="gramStart"/>
+      <w:r>
+        <w:rPr>
+          <w:rFonts w:ascii="Times" w:eastAsia="Times" w:hAnsi="Times" w:cs="Times"/>
+          <w:sz w:val="28"/>
+          <w:szCs w:val="28"/>
+        </w:rPr>
+        <w:t>Render road</w:t>
+      </w:r>
+      <w:proofErr w:type="gramEnd"/>
+      <w:r>
+        <w:rPr>
+          <w:rFonts w:ascii="Times" w:eastAsia="Times" w:hAnsi="Times" w:cs="Times"/>
+          <w:sz w:val="28"/>
+          <w:szCs w:val="28"/>
+        </w:rPr>
+        <w:t xml:space="preserve"> elements. </w:t>
+      </w:r>
+      <w:proofErr w:type="gramStart"/>
+      <w:r>
+        <w:rPr>
+          <w:rFonts w:ascii="Times" w:eastAsia="Times" w:hAnsi="Times" w:cs="Times"/>
+          <w:sz w:val="28"/>
+          <w:szCs w:val="28"/>
+        </w:rPr>
+        <w:t>All of</w:t>
+      </w:r>
+      <w:proofErr w:type="gramEnd"/>
+      <w:r>
+        <w:rPr>
+          <w:rFonts w:ascii="Times" w:eastAsia="Times" w:hAnsi="Times" w:cs="Times"/>
+          <w:sz w:val="28"/>
+          <w:szCs w:val="28"/>
+        </w:rPr>
+        <w:t xml:space="preserve"> the following elements must be able to be drawn at any position on the screen or partially offscreen:</w:t>
+      </w:r>
+    </w:p>
+    <w:p>
+      <w:pPr>
+        <w:rPr>
+          <w:rFonts w:ascii="Times" w:eastAsia="Times" w:hAnsi="Times" w:cs="Times"/>
+          <w:sz w:val="28"/>
+          <w:szCs w:val="28"/>
+        </w:rPr>
+      </w:pPr>
+      <w:r>
+        <w:rPr>
+          <w:rFonts w:ascii="Times" w:eastAsia="Times" w:hAnsi="Times" w:cs="Times"/>
+          <w:sz w:val="28"/>
+          <w:szCs w:val="28"/>
+        </w:rPr>
+        <w:t>Straight road</w:t>
+      </w:r>
+    </w:p>
+    <w:p>
+      <w:pPr>
+        <w:rPr>
+          <w:rFonts w:ascii="Times" w:eastAsia="Times" w:hAnsi="Times" w:cs="Times"/>
+          <w:sz w:val="28"/>
+          <w:szCs w:val="28"/>
+        </w:rPr>
+      </w:pPr>
+      <w:r>
+        <w:rPr>
+          <w:rFonts w:ascii="Times" w:eastAsia="Times" w:hAnsi="Times" w:cs="Times"/>
+          <w:sz w:val="28"/>
+          <w:szCs w:val="28"/>
+        </w:rPr>
+        <w:t>Curved road</w:t>
+      </w:r>
+    </w:p>
+    <w:p>
+      <w:pPr>
+        <w:rPr>
+          <w:rFonts w:ascii="Times" w:eastAsia="Times" w:hAnsi="Times" w:cs="Times"/>
+          <w:sz w:val="28"/>
+          <w:szCs w:val="28"/>
+        </w:rPr>
+      </w:pPr>
+      <w:r>
+        <w:rPr>
+          <w:rFonts w:ascii="Times" w:eastAsia="Times" w:hAnsi="Times" w:cs="Times"/>
+          <w:sz w:val="28"/>
+          <w:szCs w:val="28"/>
+        </w:rPr>
+        <w:t>Roundabout</w:t>
+      </w:r>
+    </w:p>
+    <w:p>
+      <w:pPr>
+        <w:rPr>
+          <w:rFonts w:ascii="Times" w:eastAsia="Times" w:hAnsi="Times" w:cs="Times"/>
+          <w:sz w:val="28"/>
+          <w:szCs w:val="28"/>
+        </w:rPr>
+      </w:pPr>
+      <w:r>
+        <w:rPr>
+          <w:rFonts w:ascii="Times" w:eastAsia="Times" w:hAnsi="Times" w:cs="Times"/>
+          <w:sz w:val="28"/>
+          <w:szCs w:val="28"/>
+        </w:rPr>
+        <w:t>3-way stop intersection</w:t>
+      </w:r>
+    </w:p>
+    <w:p>
+      <w:pPr>
+        <w:rPr>
+          <w:rFonts w:ascii="Times" w:eastAsia="Times" w:hAnsi="Times" w:cs="Times"/>
+          <w:sz w:val="28"/>
+          <w:szCs w:val="28"/>
+        </w:rPr>
+      </w:pPr>
+      <w:r>
+        <w:rPr>
+          <w:rFonts w:ascii="Times" w:eastAsia="Times" w:hAnsi="Times" w:cs="Times"/>
+          <w:sz w:val="28"/>
+          <w:szCs w:val="28"/>
+        </w:rPr>
+        <w:t>4-way stop intersection</w:t>
+      </w:r>
+    </w:p>
+    <w:p>
+      <w:pPr>
+        <w:rPr>
+          <w:rFonts w:ascii="Times" w:eastAsia="Times" w:hAnsi="Times" w:cs="Times"/>
+          <w:sz w:val="28"/>
+          <w:szCs w:val="28"/>
+        </w:rPr>
+      </w:pPr>
+      <w:r>
+        <w:rPr>
+          <w:rFonts w:ascii="Times" w:eastAsia="Times" w:hAnsi="Times" w:cs="Times"/>
+          <w:sz w:val="28"/>
+          <w:szCs w:val="28"/>
+        </w:rPr>
+        <w:t>Traffic light intersection</w:t>
+      </w:r>
+    </w:p>
+    <w:p>
+      <w:pPr>
+        <w:rPr>
+          <w:rFonts w:ascii="Times" w:eastAsia="Times" w:hAnsi="Times" w:cs="Times"/>
+          <w:sz w:val="28"/>
+          <w:szCs w:val="28"/>
+        </w:rPr>
+      </w:pPr>
+      <w:r>
+        <w:rPr>
+          <w:rFonts w:ascii="Times" w:eastAsia="Times" w:hAnsi="Times" w:cs="Times"/>
+          <w:sz w:val="28"/>
+          <w:szCs w:val="28"/>
+        </w:rPr>
+        <w:t>Parking lot</w:t>
+      </w:r>
+      <w:r>
+        <w:rPr>
+          <w:rFonts w:ascii="Times" w:eastAsia="Times" w:hAnsi="Times" w:cs="Times"/>
+          <w:sz w:val="28"/>
+          <w:szCs w:val="28"/>
+        </w:rPr>
+        <w:t xml:space="preserve"> (optional?)</w:t>
+      </w:r>
+    </w:p>
+    <w:p>
+      <w:pPr>
+        <w:rPr>
+          <w:rFonts w:ascii="Times" w:eastAsia="Times" w:hAnsi="Times" w:cs="Times"/>
+          <w:sz w:val="28"/>
+          <w:szCs w:val="28"/>
+        </w:rPr>
+      </w:pPr>
+      <w:r>
+        <w:rPr>
+          <w:rFonts w:ascii="Times" w:eastAsia="Times" w:hAnsi="Times" w:cs="Times"/>
+          <w:sz w:val="28"/>
+          <w:szCs w:val="28"/>
+        </w:rPr>
+        <w:t>Highway</w:t>
+      </w:r>
+    </w:p>
+    <w:p>
+      <w:pPr>
+        <w:rPr>
+          <w:rFonts w:ascii="Times" w:eastAsia="Times" w:hAnsi="Times" w:cs="Times"/>
+          <w:sz w:val="28"/>
+          <w:szCs w:val="28"/>
+        </w:rPr>
+      </w:pPr>
+      <w:r>
+        <w:rPr>
+          <w:rFonts w:ascii="Times" w:eastAsia="Times" w:hAnsi="Times" w:cs="Times"/>
+          <w:sz w:val="28"/>
+          <w:szCs w:val="28"/>
+        </w:rPr>
+        <w:t>Highway entrance ramp</w:t>
+      </w:r>
+    </w:p>
+    <w:p>
+      <w:pPr>
+        <w:rPr>
+          <w:rFonts w:ascii="Times" w:eastAsia="Times" w:hAnsi="Times" w:cs="Times"/>
+          <w:sz w:val="28"/>
+          <w:szCs w:val="28"/>
+        </w:rPr>
+      </w:pPr>
+      <w:r>
+        <w:rPr>
+          <w:rFonts w:ascii="Times" w:eastAsia="Times" w:hAnsi="Times" w:cs="Times"/>
+          <w:sz w:val="28"/>
+          <w:szCs w:val="28"/>
+        </w:rPr>
+        <w:t>Highway exit ramp</w:t>
+      </w:r>
+    </w:p>
+    <w:p>
+      <w:pPr>
+        <w:rPr>
+          <w:rFonts w:ascii="Times" w:eastAsia="Times" w:hAnsi="Times" w:cs="Times"/>
+          <w:sz w:val="28"/>
+          <w:szCs w:val="28"/>
+        </w:rPr>
+      </w:pPr>
+      <w:r>
+        <w:rPr>
+          <w:rFonts w:ascii="Times" w:eastAsia="Times" w:hAnsi="Times" w:cs="Times"/>
+          <w:sz w:val="28"/>
+          <w:szCs w:val="28"/>
+        </w:rPr>
+        <w:t>Crosswalk</w:t>
+      </w:r>
+    </w:p>
+    <w:p>
+      <w:pPr>
+        <w:rPr>
+          <w:rFonts w:ascii="Times" w:eastAsia="Times" w:hAnsi="Times" w:cs="Times"/>
+          <w:sz w:val="28"/>
+          <w:szCs w:val="28"/>
+        </w:rPr>
+      </w:pPr>
+      <w:r>
+        <w:rPr>
+          <w:rFonts w:ascii="Times" w:eastAsia="Times" w:hAnsi="Times" w:cs="Times"/>
+          <w:sz w:val="28"/>
+          <w:szCs w:val="28"/>
+        </w:rPr>
+        <w:t>REQ 2: Render Cars</w:t>
+      </w:r>
+    </w:p>
+    <w:p>
+      <w:pPr>
+        <w:rPr>
+          <w:rFonts w:ascii="Times" w:eastAsia="Times" w:hAnsi="Times" w:cs="Times"/>
+          <w:sz w:val="28"/>
+          <w:szCs w:val="28"/>
+        </w:rPr>
+      </w:pPr>
+      <w:r>
+        <w:rPr>
+          <w:rFonts w:ascii="Times" w:eastAsia="Times" w:hAnsi="Times" w:cs="Times"/>
+          <w:sz w:val="28"/>
+          <w:szCs w:val="28"/>
+        </w:rPr>
+        <w:t>Cars must be able to be drawn at any position and rotation on the screen.</w:t>
+      </w:r>
+    </w:p>
+    <w:p>
+      <w:pPr>
+        <w:rPr>
+          <w:rFonts w:ascii="Times" w:eastAsia="Times" w:hAnsi="Times" w:cs="Times"/>
+          <w:sz w:val="28"/>
+          <w:szCs w:val="28"/>
+        </w:rPr>
+      </w:pPr>
       <w:r>
         <w:rPr>
           <w:rFonts w:ascii="Times" w:eastAsia="Times" w:hAnsi="Times" w:cs="Times"/>
@@ -6295,528 +7130,6 @@
           <w:szCs w:val="28"/>
         </w:rPr>
         <w:lastRenderedPageBreak/>
-        <w:t>4.</w:t>
-      </w:r>
-      <w:r>
-        <w:rPr>
-          <w:rFonts w:ascii="Times" w:eastAsia="Times" w:hAnsi="Times" w:cs="Times"/>
-          <w:sz w:val="28"/>
-          <w:szCs w:val="28"/>
-        </w:rPr>
-        <w:t>6</w:t>
-      </w:r>
-      <w:r>
-        <w:rPr>
-          <w:rFonts w:ascii="Times" w:eastAsia="Times" w:hAnsi="Times" w:cs="Times"/>
-          <w:sz w:val="28"/>
-          <w:szCs w:val="28"/>
-        </w:rPr>
-        <w:t>.2</w:t>
-      </w:r>
-      <w:r>
-        <w:tab/>
-      </w:r>
-      <w:r>
-        <w:rPr>
-          <w:rFonts w:ascii="Times" w:eastAsia="Times" w:hAnsi="Times" w:cs="Times"/>
-          <w:sz w:val="28"/>
-          <w:szCs w:val="28"/>
-        </w:rPr>
-        <w:t>Stimulus/Response Sequences</w:t>
-      </w:r>
-    </w:p>
-    <w:p>
-      <w:pPr>
-        <w:rPr>
-          <w:rFonts w:ascii="Times" w:eastAsia="Times" w:hAnsi="Times" w:cs="Times"/>
-          <w:sz w:val="28"/>
-          <w:szCs w:val="28"/>
-        </w:rPr>
-      </w:pPr>
-      <w:r>
-        <w:rPr>
-          <w:rFonts w:ascii="Times" w:eastAsia="Times" w:hAnsi="Times" w:cs="Times"/>
-          <w:sz w:val="28"/>
-          <w:szCs w:val="28"/>
-        </w:rPr>
-        <w:t xml:space="preserve">Frame is drawn during a level </w:t>
-      </w:r>
-      <w:proofErr w:type="gramStart"/>
-      <w:r>
-        <w:rPr>
-          <w:rFonts w:ascii="Times" w:eastAsia="Times" w:hAnsi="Times" w:cs="Times"/>
-          <w:sz w:val="28"/>
-          <w:szCs w:val="28"/>
-        </w:rPr>
-        <w:t>sequence</w:t>
-      </w:r>
-      <w:proofErr w:type="gramEnd"/>
-    </w:p>
-    <w:p>
-      <w:pPr>
-        <w:rPr>
-          <w:rFonts w:ascii="Times" w:eastAsia="Times" w:hAnsi="Times" w:cs="Times"/>
-          <w:sz w:val="28"/>
-          <w:szCs w:val="28"/>
-        </w:rPr>
-      </w:pPr>
-      <w:r>
-        <w:rPr>
-          <w:rFonts w:ascii="Times" w:eastAsia="Times" w:hAnsi="Times" w:cs="Times"/>
-          <w:sz w:val="28"/>
-          <w:szCs w:val="28"/>
-        </w:rPr>
-        <w:t>Road/background</w:t>
-      </w:r>
-      <w:r>
-        <w:rPr>
-          <w:rFonts w:ascii="Times" w:eastAsia="Times" w:hAnsi="Times" w:cs="Times"/>
-          <w:sz w:val="28"/>
-          <w:szCs w:val="28"/>
-        </w:rPr>
-        <w:t xml:space="preserve"> must be drawn </w:t>
-      </w:r>
-      <w:proofErr w:type="gramStart"/>
-      <w:r>
-        <w:rPr>
-          <w:rFonts w:ascii="Times" w:eastAsia="Times" w:hAnsi="Times" w:cs="Times"/>
-          <w:sz w:val="28"/>
-          <w:szCs w:val="28"/>
-        </w:rPr>
-        <w:t>first</w:t>
-      </w:r>
-      <w:proofErr w:type="gramEnd"/>
-    </w:p>
-    <w:p>
-      <w:pPr>
-        <w:rPr>
-          <w:rFonts w:ascii="Times" w:eastAsia="Times" w:hAnsi="Times" w:cs="Times"/>
-          <w:sz w:val="28"/>
-          <w:szCs w:val="28"/>
-        </w:rPr>
-      </w:pPr>
-      <w:r>
-        <w:rPr>
-          <w:rFonts w:ascii="Times" w:eastAsia="Times" w:hAnsi="Times" w:cs="Times"/>
-          <w:sz w:val="28"/>
-          <w:szCs w:val="28"/>
-        </w:rPr>
-        <w:t xml:space="preserve">Cars (Player and AI) are drawn </w:t>
-      </w:r>
-      <w:proofErr w:type="gramStart"/>
-      <w:r>
-        <w:rPr>
-          <w:rFonts w:ascii="Times" w:eastAsia="Times" w:hAnsi="Times" w:cs="Times"/>
-          <w:sz w:val="28"/>
-          <w:szCs w:val="28"/>
-        </w:rPr>
-        <w:t>next</w:t>
-      </w:r>
-      <w:proofErr w:type="gramEnd"/>
-    </w:p>
-    <w:p>
-      <w:pPr>
-        <w:rPr>
-          <w:rFonts w:ascii="Times" w:eastAsia="Times" w:hAnsi="Times" w:cs="Times"/>
-          <w:sz w:val="28"/>
-          <w:szCs w:val="28"/>
-        </w:rPr>
-      </w:pPr>
-      <w:r>
-        <w:rPr>
-          <w:rFonts w:ascii="Times" w:eastAsia="Times" w:hAnsi="Times" w:cs="Times"/>
-          <w:sz w:val="28"/>
-          <w:szCs w:val="28"/>
-        </w:rPr>
-        <w:t>UI elements are draw</w:t>
-      </w:r>
-      <w:r>
-        <w:rPr>
-          <w:rFonts w:ascii="Times" w:eastAsia="Times" w:hAnsi="Times" w:cs="Times"/>
-          <w:sz w:val="28"/>
-          <w:szCs w:val="28"/>
-        </w:rPr>
-        <w:t xml:space="preserve">n </w:t>
-      </w:r>
-      <w:proofErr w:type="gramStart"/>
-      <w:r>
-        <w:rPr>
-          <w:rFonts w:ascii="Times" w:eastAsia="Times" w:hAnsi="Times" w:cs="Times"/>
-          <w:sz w:val="28"/>
-          <w:szCs w:val="28"/>
-        </w:rPr>
-        <w:t>last</w:t>
-      </w:r>
-      <w:proofErr w:type="gramEnd"/>
-    </w:p>
-    <w:p>
-      <w:pPr>
-        <w:rPr>
-          <w:rFonts w:ascii="Times" w:eastAsia="Times" w:hAnsi="Times" w:cs="Times"/>
-          <w:sz w:val="28"/>
-          <w:szCs w:val="28"/>
-        </w:rPr>
-      </w:pPr>
-    </w:p>
-    <w:p>
-      <w:r>
-        <w:rPr>
-          <w:rFonts w:ascii="Times" w:eastAsia="Times" w:hAnsi="Times" w:cs="Times"/>
-          <w:sz w:val="28"/>
-          <w:szCs w:val="28"/>
-        </w:rPr>
-        <w:t>4.</w:t>
-      </w:r>
-      <w:r>
-        <w:rPr>
-          <w:rFonts w:ascii="Times" w:eastAsia="Times" w:hAnsi="Times" w:cs="Times"/>
-          <w:sz w:val="28"/>
-          <w:szCs w:val="28"/>
-        </w:rPr>
-        <w:t>6</w:t>
-      </w:r>
-      <w:r>
-        <w:rPr>
-          <w:rFonts w:ascii="Times" w:eastAsia="Times" w:hAnsi="Times" w:cs="Times"/>
-          <w:sz w:val="28"/>
-          <w:szCs w:val="28"/>
-        </w:rPr>
-        <w:t>.3</w:t>
-      </w:r>
-      <w:r>
-        <w:tab/>
-      </w:r>
-      <w:r>
-        <w:rPr>
-          <w:rFonts w:ascii="Times" w:eastAsia="Times" w:hAnsi="Times" w:cs="Times"/>
-          <w:sz w:val="28"/>
-          <w:szCs w:val="28"/>
-        </w:rPr>
-        <w:t>Functional Requirements</w:t>
-      </w:r>
-    </w:p>
-    <w:p>
-      <w:pPr>
-        <w:rPr>
-          <w:rFonts w:ascii="Times" w:eastAsia="Times" w:hAnsi="Times" w:cs="Times"/>
-          <w:sz w:val="28"/>
-          <w:szCs w:val="28"/>
-        </w:rPr>
-      </w:pPr>
-      <w:r>
-        <w:rPr>
-          <w:rFonts w:ascii="Times" w:eastAsia="Times" w:hAnsi="Times" w:cs="Times"/>
-          <w:sz w:val="28"/>
-          <w:szCs w:val="28"/>
-        </w:rPr>
-        <w:t>REQ 1: Render background. A basic solid color is probably sufficient, but we may want the color to change depending on the weather conditions we are simulating.</w:t>
-      </w:r>
-    </w:p>
-    <w:p>
-      <w:r>
-        <w:rPr>
-          <w:rFonts w:ascii="Times" w:eastAsia="Times" w:hAnsi="Times" w:cs="Times"/>
-          <w:sz w:val="28"/>
-          <w:szCs w:val="28"/>
-        </w:rPr>
-        <w:t xml:space="preserve">REQ </w:t>
-      </w:r>
-      <w:r>
-        <w:rPr>
-          <w:rFonts w:ascii="Times" w:eastAsia="Times" w:hAnsi="Times" w:cs="Times"/>
-          <w:sz w:val="28"/>
-          <w:szCs w:val="28"/>
-        </w:rPr>
-        <w:t>2</w:t>
-      </w:r>
-      <w:r>
-        <w:rPr>
-          <w:rFonts w:ascii="Times" w:eastAsia="Times" w:hAnsi="Times" w:cs="Times"/>
-          <w:sz w:val="28"/>
-          <w:szCs w:val="28"/>
-        </w:rPr>
-        <w:t xml:space="preserve">: </w:t>
-      </w:r>
-      <w:proofErr w:type="gramStart"/>
-      <w:r>
-        <w:rPr>
-          <w:rFonts w:ascii="Times" w:eastAsia="Times" w:hAnsi="Times" w:cs="Times"/>
-          <w:sz w:val="28"/>
-          <w:szCs w:val="28"/>
-        </w:rPr>
-        <w:t>Render road</w:t>
-      </w:r>
-      <w:proofErr w:type="gramEnd"/>
-      <w:r>
-        <w:rPr>
-          <w:rFonts w:ascii="Times" w:eastAsia="Times" w:hAnsi="Times" w:cs="Times"/>
-          <w:sz w:val="28"/>
-          <w:szCs w:val="28"/>
-        </w:rPr>
-        <w:t xml:space="preserve"> elements. </w:t>
-      </w:r>
-      <w:proofErr w:type="gramStart"/>
-      <w:r>
-        <w:rPr>
-          <w:rFonts w:ascii="Times" w:eastAsia="Times" w:hAnsi="Times" w:cs="Times"/>
-          <w:sz w:val="28"/>
-          <w:szCs w:val="28"/>
-        </w:rPr>
-        <w:t>All of</w:t>
-      </w:r>
-      <w:proofErr w:type="gramEnd"/>
-      <w:r>
-        <w:rPr>
-          <w:rFonts w:ascii="Times" w:eastAsia="Times" w:hAnsi="Times" w:cs="Times"/>
-          <w:sz w:val="28"/>
-          <w:szCs w:val="28"/>
-        </w:rPr>
-        <w:t xml:space="preserve"> the following elements must be able to be drawn at any position on the screen or partially offscreen:</w:t>
-      </w:r>
-    </w:p>
-    <w:p>
-      <w:pPr>
-        <w:rPr>
-          <w:rFonts w:ascii="Times" w:eastAsia="Times" w:hAnsi="Times" w:cs="Times"/>
-          <w:sz w:val="28"/>
-          <w:szCs w:val="28"/>
-        </w:rPr>
-      </w:pPr>
-      <w:r>
-        <w:rPr>
-          <w:rFonts w:ascii="Times" w:eastAsia="Times" w:hAnsi="Times" w:cs="Times"/>
-          <w:sz w:val="28"/>
-          <w:szCs w:val="28"/>
-        </w:rPr>
-        <w:t>Straight road</w:t>
-      </w:r>
-    </w:p>
-    <w:p>
-      <w:pPr>
-        <w:rPr>
-          <w:rFonts w:ascii="Times" w:eastAsia="Times" w:hAnsi="Times" w:cs="Times"/>
-          <w:sz w:val="28"/>
-          <w:szCs w:val="28"/>
-        </w:rPr>
-      </w:pPr>
-      <w:r>
-        <w:rPr>
-          <w:rFonts w:ascii="Times" w:eastAsia="Times" w:hAnsi="Times" w:cs="Times"/>
-          <w:sz w:val="28"/>
-          <w:szCs w:val="28"/>
-        </w:rPr>
-        <w:t>Curved road</w:t>
-      </w:r>
-    </w:p>
-    <w:p>
-      <w:pPr>
-        <w:rPr>
-          <w:rFonts w:ascii="Times" w:eastAsia="Times" w:hAnsi="Times" w:cs="Times"/>
-          <w:sz w:val="28"/>
-          <w:szCs w:val="28"/>
-        </w:rPr>
-      </w:pPr>
-      <w:r>
-        <w:rPr>
-          <w:rFonts w:ascii="Times" w:eastAsia="Times" w:hAnsi="Times" w:cs="Times"/>
-          <w:sz w:val="28"/>
-          <w:szCs w:val="28"/>
-        </w:rPr>
-        <w:t>Roundabout</w:t>
-      </w:r>
-    </w:p>
-    <w:p>
-      <w:pPr>
-        <w:rPr>
-          <w:rFonts w:ascii="Times" w:eastAsia="Times" w:hAnsi="Times" w:cs="Times"/>
-          <w:sz w:val="28"/>
-          <w:szCs w:val="28"/>
-        </w:rPr>
-      </w:pPr>
-      <w:r>
-        <w:rPr>
-          <w:rFonts w:ascii="Times" w:eastAsia="Times" w:hAnsi="Times" w:cs="Times"/>
-          <w:sz w:val="28"/>
-          <w:szCs w:val="28"/>
-        </w:rPr>
-        <w:t>3-way stop intersection</w:t>
-      </w:r>
-    </w:p>
-    <w:p>
-      <w:pPr>
-        <w:rPr>
-          <w:rFonts w:ascii="Times" w:eastAsia="Times" w:hAnsi="Times" w:cs="Times"/>
-          <w:sz w:val="28"/>
-          <w:szCs w:val="28"/>
-        </w:rPr>
-      </w:pPr>
-      <w:r>
-        <w:rPr>
-          <w:rFonts w:ascii="Times" w:eastAsia="Times" w:hAnsi="Times" w:cs="Times"/>
-          <w:sz w:val="28"/>
-          <w:szCs w:val="28"/>
-        </w:rPr>
-        <w:t>4-way stop intersection</w:t>
-      </w:r>
-    </w:p>
-    <w:p>
-      <w:pPr>
-        <w:rPr>
-          <w:rFonts w:ascii="Times" w:eastAsia="Times" w:hAnsi="Times" w:cs="Times"/>
-          <w:sz w:val="28"/>
-          <w:szCs w:val="28"/>
-        </w:rPr>
-      </w:pPr>
-      <w:r>
-        <w:rPr>
-          <w:rFonts w:ascii="Times" w:eastAsia="Times" w:hAnsi="Times" w:cs="Times"/>
-          <w:sz w:val="28"/>
-          <w:szCs w:val="28"/>
-        </w:rPr>
-        <w:t>Traffic light intersection</w:t>
-      </w:r>
-    </w:p>
-    <w:p>
-      <w:pPr>
-        <w:rPr>
-          <w:rFonts w:ascii="Times" w:eastAsia="Times" w:hAnsi="Times" w:cs="Times"/>
-          <w:sz w:val="28"/>
-          <w:szCs w:val="28"/>
-        </w:rPr>
-      </w:pPr>
-      <w:r>
-        <w:rPr>
-          <w:rFonts w:ascii="Times" w:eastAsia="Times" w:hAnsi="Times" w:cs="Times"/>
-          <w:sz w:val="28"/>
-          <w:szCs w:val="28"/>
-        </w:rPr>
-        <w:t>Parking lot</w:t>
-      </w:r>
-      <w:r>
-        <w:rPr>
-          <w:rFonts w:ascii="Times" w:eastAsia="Times" w:hAnsi="Times" w:cs="Times"/>
-          <w:sz w:val="28"/>
-          <w:szCs w:val="28"/>
-        </w:rPr>
-        <w:t xml:space="preserve"> (optional?)</w:t>
-      </w:r>
-    </w:p>
-    <w:p>
-      <w:pPr>
-        <w:rPr>
-          <w:rFonts w:ascii="Times" w:eastAsia="Times" w:hAnsi="Times" w:cs="Times"/>
-          <w:sz w:val="28"/>
-          <w:szCs w:val="28"/>
-        </w:rPr>
-      </w:pPr>
-      <w:r>
-        <w:rPr>
-          <w:rFonts w:ascii="Times" w:eastAsia="Times" w:hAnsi="Times" w:cs="Times"/>
-          <w:sz w:val="28"/>
-          <w:szCs w:val="28"/>
-        </w:rPr>
-        <w:t>Highway</w:t>
-      </w:r>
-    </w:p>
-    <w:p>
-      <w:pPr>
-        <w:rPr>
-          <w:rFonts w:ascii="Times" w:eastAsia="Times" w:hAnsi="Times" w:cs="Times"/>
-          <w:sz w:val="28"/>
-          <w:szCs w:val="28"/>
-        </w:rPr>
-      </w:pPr>
-      <w:r>
-        <w:rPr>
-          <w:rFonts w:ascii="Times" w:eastAsia="Times" w:hAnsi="Times" w:cs="Times"/>
-          <w:sz w:val="28"/>
-          <w:szCs w:val="28"/>
-        </w:rPr>
-        <w:t>Highway entrance ramp</w:t>
-      </w:r>
-    </w:p>
-    <w:p>
-      <w:pPr>
-        <w:rPr>
-          <w:rFonts w:ascii="Times" w:eastAsia="Times" w:hAnsi="Times" w:cs="Times"/>
-          <w:sz w:val="28"/>
-          <w:szCs w:val="28"/>
-        </w:rPr>
-      </w:pPr>
-      <w:r>
-        <w:rPr>
-          <w:rFonts w:ascii="Times" w:eastAsia="Times" w:hAnsi="Times" w:cs="Times"/>
-          <w:sz w:val="28"/>
-          <w:szCs w:val="28"/>
-        </w:rPr>
-        <w:t>Highway exit ramp</w:t>
-      </w:r>
-    </w:p>
-    <w:p>
-      <w:pPr>
-        <w:rPr>
-          <w:rFonts w:ascii="Times" w:eastAsia="Times" w:hAnsi="Times" w:cs="Times"/>
-          <w:sz w:val="28"/>
-          <w:szCs w:val="28"/>
-        </w:rPr>
-      </w:pPr>
-      <w:r>
-        <w:rPr>
-          <w:rFonts w:ascii="Times" w:eastAsia="Times" w:hAnsi="Times" w:cs="Times"/>
-          <w:sz w:val="28"/>
-          <w:szCs w:val="28"/>
-        </w:rPr>
-        <w:t>Crosswalk</w:t>
-      </w:r>
-    </w:p>
-    <w:p>
-      <w:pPr>
-        <w:rPr>
-          <w:rFonts w:ascii="Times" w:eastAsia="Times" w:hAnsi="Times" w:cs="Times"/>
-          <w:sz w:val="28"/>
-          <w:szCs w:val="28"/>
-        </w:rPr>
-      </w:pPr>
-      <w:r>
-        <w:rPr>
-          <w:rFonts w:ascii="Times" w:eastAsia="Times" w:hAnsi="Times" w:cs="Times"/>
-          <w:sz w:val="28"/>
-          <w:szCs w:val="28"/>
-        </w:rPr>
-        <w:t>REQ 2: Render Cars</w:t>
-      </w:r>
-    </w:p>
-    <w:p>
-      <w:pPr>
-        <w:rPr>
-          <w:rFonts w:ascii="Times" w:eastAsia="Times" w:hAnsi="Times" w:cs="Times"/>
-          <w:sz w:val="28"/>
-          <w:szCs w:val="28"/>
-        </w:rPr>
-      </w:pPr>
-      <w:r>
-        <w:rPr>
-          <w:rFonts w:ascii="Times" w:eastAsia="Times" w:hAnsi="Times" w:cs="Times"/>
-          <w:sz w:val="28"/>
-          <w:szCs w:val="28"/>
-        </w:rPr>
-        <w:t>Cars must be able to be drawn at any position and rotation on the screen.</w:t>
-      </w:r>
-    </w:p>
-    <w:p>
-      <w:pPr>
-        <w:rPr>
-          <w:rFonts w:ascii="Times" w:eastAsia="Times" w:hAnsi="Times" w:cs="Times"/>
-          <w:sz w:val="28"/>
-          <w:szCs w:val="28"/>
-        </w:rPr>
-      </w:pPr>
-      <w:r>
-        <w:rPr>
-          <w:rFonts w:ascii="Times" w:eastAsia="Times" w:hAnsi="Times" w:cs="Times"/>
-          <w:sz w:val="28"/>
-          <w:szCs w:val="28"/>
-        </w:rPr>
         <w:t>Support for multiple types of vehicles (optional</w:t>
       </w:r>
       <w:r>
@@ -6867,7 +7180,6 @@
           <w:sz w:val="28"/>
           <w:szCs w:val="28"/>
         </w:rPr>
-        <w:lastRenderedPageBreak/>
         <w:t xml:space="preserve">UI elements to be determined. Must need to include </w:t>
       </w:r>
       <w:r>
@@ -7269,15 +7581,6 @@
           <w:szCs w:val="28"/>
         </w:rPr>
       </w:pPr>
-    </w:p>
-    <w:p>
-      <w:pPr>
-        <w:rPr>
-          <w:rFonts w:ascii="Times" w:eastAsia="Times" w:hAnsi="Times" w:cs="Times"/>
-          <w:sz w:val="28"/>
-          <w:szCs w:val="28"/>
-        </w:rPr>
-      </w:pPr>
       <w:r>
         <w:rPr>
           <w:rFonts w:ascii="Times" w:eastAsia="Times" w:hAnsi="Times" w:cs="Times"/>
@@ -7339,7 +7642,6 @@
           <w:sz w:val="28"/>
           <w:szCs w:val="28"/>
         </w:rPr>
-        <w:lastRenderedPageBreak/>
         <w:t>5.</w:t>
       </w:r>
       <w:r>
@@ -7951,13 +8253,26 @@
     <w:p>
       <w:pPr>
         <w:pStyle w:val="Heading1"/>
-      </w:pPr>
-      <w:r>
-        <w:rPr>
-          <w:rFonts w:ascii="Times" w:eastAsia="Times" w:hAnsi="Times" w:cs="Times"/>
-          <w:sz w:val="28"/>
-          <w:szCs w:val="28"/>
-        </w:rPr>
+        <w:rPr>
+          <w:rFonts w:ascii="Times" w:eastAsia="Times" w:hAnsi="Times" w:cs="Times"/>
+          <w:sz w:val="28"/>
+          <w:szCs w:val="28"/>
+        </w:rPr>
+      </w:pPr>
+    </w:p>
+    <w:p/>
+    <w:p/>
+    <w:p>
+      <w:pPr>
+        <w:pStyle w:val="Heading1"/>
+      </w:pPr>
+      <w:r>
+        <w:rPr>
+          <w:rFonts w:ascii="Times" w:eastAsia="Times" w:hAnsi="Times" w:cs="Times"/>
+          <w:sz w:val="28"/>
+          <w:szCs w:val="28"/>
+        </w:rPr>
+        <w:lastRenderedPageBreak/>
         <w:t>6.</w:t>
       </w:r>
       <w:r>
@@ -8111,56 +8426,6 @@
                 <w:sz w:val="28"/>
                 <w:szCs w:val="28"/>
               </w:rPr>
-              <w:t>T.B.D.</w:t>
-            </w:r>
-          </w:p>
-        </w:tc>
-        <w:tc>
-          <w:tcPr>
-            <w:tcW w:w="7785" w:type="dxa"/>
-          </w:tcPr>
-          <w:p>
-            <w:pPr>
-              <w:rPr>
-                <w:rFonts w:ascii="Times" w:eastAsia="Times" w:hAnsi="Times" w:cs="Times"/>
-                <w:sz w:val="28"/>
-                <w:szCs w:val="28"/>
-              </w:rPr>
-            </w:pPr>
-            <w:r>
-              <w:rPr>
-                <w:rFonts w:ascii="Times" w:eastAsia="Times" w:hAnsi="Times" w:cs="Times"/>
-                <w:sz w:val="28"/>
-                <w:szCs w:val="28"/>
-              </w:rPr>
-              <w:t>To Be Decided</w:t>
-            </w:r>
-          </w:p>
-        </w:tc>
-      </w:tr>
-      <w:tr>
-        <w:trPr>
-          <w:trHeight w:val="300"/>
-        </w:trPr>
-        <w:tc>
-          <w:tcPr>
-            <w:tcW w:w="1680" w:type="dxa"/>
-          </w:tcPr>
-          <w:p>
-            <w:pPr>
-              <w:rPr>
-                <w:rFonts w:ascii="Times" w:eastAsia="Times" w:hAnsi="Times" w:cs="Times"/>
-                <w:sz w:val="28"/>
-                <w:szCs w:val="28"/>
-              </w:rPr>
-            </w:pPr>
-            <w:r>
-              <w:rPr>
-                <w:rFonts w:ascii="Times" w:eastAsia="Times" w:hAnsi="Times" w:cs="Times"/>
-                <w:sz w:val="28"/>
-                <w:szCs w:val="28"/>
-              </w:rPr>
-              <w:lastRenderedPageBreak/>
               <w:t>User/Player</w:t>
             </w:r>
           </w:p>
@@ -8421,12 +8686,20 @@
     </w:tbl>
     <w:p/>
     <w:p>
-      <w:r>
-        <w:rPr>
-          <w:rFonts w:ascii="Times" w:eastAsia="Times" w:hAnsi="Times" w:cs="Times"/>
-          <w:sz w:val="28"/>
-          <w:szCs w:val="28"/>
-        </w:rPr>
+      <w:pPr>
+        <w:rPr>
+          <w:rFonts w:ascii="Times" w:eastAsia="Times" w:hAnsi="Times" w:cs="Times"/>
+          <w:sz w:val="28"/>
+          <w:szCs w:val="28"/>
+        </w:rPr>
+      </w:pPr>
+      <w:r>
+        <w:rPr>
+          <w:rFonts w:ascii="Times" w:eastAsia="Times" w:hAnsi="Times" w:cs="Times"/>
+          <w:sz w:val="28"/>
+          <w:szCs w:val="28"/>
+        </w:rPr>
+        <w:lastRenderedPageBreak/>
         <w:t xml:space="preserve">Appendix </w:t>
       </w:r>
       <w:r>
@@ -8443,75 +8716,7 @@
           <w:sz w:val="28"/>
           <w:szCs w:val="28"/>
         </w:rPr>
-        <w:t>: To Be Determined List</w:t>
-      </w:r>
-    </w:p>
-    <w:p>
-      <w:pPr>
-        <w:rPr>
-          <w:rFonts w:ascii="Times" w:eastAsia="Times" w:hAnsi="Times" w:cs="Times"/>
-          <w:sz w:val="28"/>
-          <w:szCs w:val="28"/>
-        </w:rPr>
-      </w:pPr>
-      <w:r>
-        <w:rPr>
-          <w:rFonts w:ascii="Times" w:eastAsia="Times" w:hAnsi="Times" w:cs="Times"/>
-          <w:sz w:val="28"/>
-          <w:szCs w:val="28"/>
-        </w:rPr>
-        <w:t xml:space="preserve">1.) </w:t>
-      </w:r>
-      <w:r>
-        <w:rPr>
-          <w:rFonts w:ascii="Times" w:eastAsia="Times" w:hAnsi="Times" w:cs="Times"/>
-          <w:sz w:val="28"/>
-          <w:szCs w:val="28"/>
-        </w:rPr>
-        <w:t>Section 2.7- Assumptions and Dependencies</w:t>
-      </w:r>
-    </w:p>
-    <w:p>
-      <w:pPr>
-        <w:rPr>
-          <w:rFonts w:ascii="Times" w:eastAsia="Times" w:hAnsi="Times" w:cs="Times"/>
-          <w:sz w:val="28"/>
-          <w:szCs w:val="28"/>
-        </w:rPr>
-      </w:pPr>
-      <w:r>
-        <w:rPr>
-          <w:rFonts w:ascii="Times" w:eastAsia="Times" w:hAnsi="Times" w:cs="Times"/>
-          <w:sz w:val="28"/>
-          <w:szCs w:val="28"/>
-        </w:rPr>
-        <w:t xml:space="preserve">2.) </w:t>
-      </w:r>
-      <w:r>
-        <w:rPr>
-          <w:rFonts w:ascii="Times" w:eastAsia="Times" w:hAnsi="Times" w:cs="Times"/>
-          <w:sz w:val="28"/>
-          <w:szCs w:val="28"/>
-        </w:rPr>
-        <w:t>Section 3.3- Software Interfaces</w:t>
-      </w:r>
-    </w:p>
-    <w:p>
-      <w:pPr>
-        <w:rPr>
-          <w:rFonts w:ascii="Times" w:eastAsia="Times" w:hAnsi="Times" w:cs="Times"/>
-          <w:sz w:val="28"/>
-          <w:szCs w:val="28"/>
-        </w:rPr>
-      </w:pPr>
-      <w:r>
-        <w:rPr>
-          <w:rFonts w:ascii="Times" w:eastAsia="Times" w:hAnsi="Times" w:cs="Times"/>
-          <w:sz w:val="28"/>
-          <w:szCs w:val="28"/>
-        </w:rPr>
-        <w:lastRenderedPageBreak/>
-        <w:t>Appendix C: Use Case Diagram</w:t>
+        <w:t>: Use Case Diagram</w:t>
       </w:r>
       <w:r>
         <w:rPr>
@@ -11688,6 +11893,18 @@
     <w:uiPriority w:val="99"/>
     <w:rsid w:val="00F735DB"/>
   </w:style>
+  <w:style w:type="character" w:styleId="FollowedHyperlink">
+    <w:name w:val="FollowedHyperlink"/>
+    <w:basedOn w:val="DefaultParagraphFont"/>
+    <w:uiPriority w:val="99"/>
+    <w:semiHidden/>
+    <w:unhideWhenUsed/>
+    <w:rsid w:val="00CB44D2"/>
+    <w:rPr>
+      <w:color w:val="954F72" w:themeColor="followedHyperlink"/>
+      <w:u w:val="single"/>
+    </w:rPr>
+  </w:style>
 </w:styles>
 </file>
 

</xml_diff>